<commit_message>
Streamlining process to run off master sheet new_acquisition_master.py.  Removing old source code as well.
</commit_message>
<xml_diff>
--- a/Post Acquisition Report Doc.docx
+++ b/Post Acquisition Report Doc.docx
@@ -309,7 +309,16 @@
                                           <w:sz w:val="70"/>
                                           <w:szCs w:val="70"/>
                                         </w:rPr>
-                                        <w:t>Quarterly Acquisitions Reports</w:t>
+                                        <w:t xml:space="preserve">Quarterly Acquisitions </w:t>
+                                      </w:r>
+                                      <w:r>
+                                        <w:rPr>
+                                          <w:rFonts w:asciiTheme="majorHAnsi" w:eastAsiaTheme="majorEastAsia" w:hAnsiTheme="majorHAnsi" w:cstheme="majorBidi"/>
+                                          <w:color w:val="595959" w:themeColor="text1" w:themeTint="A6"/>
+                                          <w:sz w:val="70"/>
+                                          <w:szCs w:val="70"/>
+                                        </w:rPr>
+                                        <w:t>Report</w:t>
                                       </w:r>
                                     </w:p>
                                   </w:sdtContent>
@@ -532,7 +541,16 @@
                                     <w:sz w:val="70"/>
                                     <w:szCs w:val="70"/>
                                   </w:rPr>
-                                  <w:t>Quarterly Acquisitions Reports</w:t>
+                                  <w:t xml:space="preserve">Quarterly Acquisitions </w:t>
+                                </w:r>
+                                <w:r>
+                                  <w:rPr>
+                                    <w:rFonts w:asciiTheme="majorHAnsi" w:eastAsiaTheme="majorEastAsia" w:hAnsiTheme="majorHAnsi" w:cstheme="majorBidi"/>
+                                    <w:color w:val="595959" w:themeColor="text1" w:themeTint="A6"/>
+                                    <w:sz w:val="70"/>
+                                    <w:szCs w:val="70"/>
+                                  </w:rPr>
+                                  <w:t>Report</w:t>
                                 </w:r>
                               </w:p>
                             </w:sdtContent>
@@ -1397,7 +1415,18 @@
     <w:p/>
     <w:p/>
     <w:p/>
-    <w:p/>
+    <w:p>
+      <w:pPr>
+        <w:ind w:firstLine="720"/>
+        <w:jc w:val="center"/>
+      </w:pPr>
+      <w:r>
+        <w:t xml:space="preserve">&lt; Insert color code for highlighted </w:t>
+      </w:r>
+      <w:r>
+        <w:t>file names &gt;</w:t>
+      </w:r>
+    </w:p>
     <w:p/>
     <w:p/>
     <w:p/>
@@ -1442,22 +1471,445 @@
         <w:t xml:space="preserve">1) </w:t>
       </w:r>
       <w:r>
-        <w:t xml:space="preserve">Import new acquisitions from Smartsheet API </w:t>
-      </w:r>
-    </w:p>
-    <w:p>
+        <w:rPr>
+          <w:b/>
+          <w:bCs/>
+        </w:rPr>
+        <w:t>Import new acquisitions from Smartsheet API</w:t>
+      </w:r>
+      <w:r>
+        <w:t xml:space="preserve"> </w:t>
+      </w:r>
+    </w:p>
+    <w:p>
+      <w:pPr>
+        <w:spacing w:after="0" w:line="240" w:lineRule="auto"/>
+        <w:rPr>
+          <w:b/>
+          <w:bCs/>
+          <w:i/>
+          <w:iCs/>
+          <w:color w:val="538135" w:themeColor="accent6" w:themeShade="BF"/>
+        </w:rPr>
+      </w:pPr>
+      <w:r>
+        <w:t xml:space="preserve">Script: </w:t>
+      </w:r>
+      <w:r>
+        <w:rPr>
+          <w:b/>
+          <w:bCs/>
+          <w:i/>
+          <w:iCs/>
+          <w:color w:val="538135" w:themeColor="accent6" w:themeShade="BF"/>
+        </w:rPr>
+        <w:t>smartsheet_api_master.py</w:t>
+      </w:r>
+    </w:p>
+    <w:p>
+      <w:pPr>
+        <w:spacing w:after="0" w:line="240" w:lineRule="auto"/>
+        <w:rPr>
+          <w:i/>
+          <w:iCs/>
+        </w:rPr>
+      </w:pPr>
+    </w:p>
+    <w:p>
+      <w:pPr>
+        <w:spacing w:after="0" w:line="240" w:lineRule="auto"/>
+        <w:ind w:firstLine="720"/>
+      </w:pPr>
+      <w:r>
+        <w:t>The first step in the aggregation is to add new</w:t>
+      </w:r>
+      <w:r>
+        <w:t xml:space="preserve"> acquisitions to our list of centers. </w:t>
+      </w:r>
+      <w:r>
+        <w:t xml:space="preserve">The smartsheet </w:t>
+      </w:r>
+      <w:r>
+        <w:t>API</w:t>
+      </w:r>
+      <w:r>
+        <w:t xml:space="preserve"> master script does just that; it loops through the various smartsheet tabs and </w:t>
+      </w:r>
+      <w:r>
+        <w:t xml:space="preserve">extracts the desired data. From there, it will upload the new acquisitions into our existing SQL table. The table can be found at: </w:t>
+      </w:r>
+    </w:p>
+    <w:p>
+      <w:pPr>
+        <w:spacing w:after="0" w:line="240" w:lineRule="auto"/>
+      </w:pPr>
       <w:r>
         <w:tab/>
-        <w:t>&lt;Insert Python Script and location here&gt;</w:t>
-      </w:r>
-    </w:p>
-    <w:p/>
-    <w:p>
-      <w:r>
-        <w:t>2) Update Quarterly Acquisitions list</w:t>
-      </w:r>
-      <w:r>
-        <w:t xml:space="preserve"> (if previously missing)</w:t>
+        <w:t xml:space="preserve">DB: </w:t>
+      </w:r>
+      <w:r>
+        <w:rPr>
+          <w:b/>
+          <w:bCs/>
+          <w:i/>
+          <w:iCs/>
+          <w:color w:val="4472C4" w:themeColor="accent1"/>
+        </w:rPr>
+        <w:t>RealEstateValuation</w:t>
+      </w:r>
+    </w:p>
+    <w:p>
+      <w:pPr>
+        <w:spacing w:after="0" w:line="240" w:lineRule="auto"/>
+        <w:rPr>
+          <w:b/>
+          <w:bCs/>
+          <w:i/>
+          <w:iCs/>
+          <w:color w:val="4472C4" w:themeColor="accent1"/>
+        </w:rPr>
+      </w:pPr>
+      <w:r>
+        <w:tab/>
+        <w:t xml:space="preserve">Table: </w:t>
+      </w:r>
+      <w:r>
+        <w:rPr>
+          <w:b/>
+          <w:bCs/>
+          <w:i/>
+          <w:iCs/>
+          <w:color w:val="4472C4" w:themeColor="accent1"/>
+        </w:rPr>
+        <w:t>Smartsheet_Closed</w:t>
+      </w:r>
+    </w:p>
+    <w:p>
+      <w:pPr>
+        <w:spacing w:after="0" w:line="240" w:lineRule="auto"/>
+        <w:rPr>
+          <w:b/>
+          <w:bCs/>
+          <w:i/>
+          <w:iCs/>
+          <w:color w:val="4472C4" w:themeColor="accent1"/>
+        </w:rPr>
+      </w:pPr>
+    </w:p>
+    <w:p>
+      <w:pPr>
+        <w:spacing w:after="0" w:line="240" w:lineRule="auto"/>
+        <w:rPr>
+          <w:b/>
+          <w:bCs/>
+          <w:i/>
+          <w:iCs/>
+          <w:color w:val="4472C4" w:themeColor="accent1"/>
+        </w:rPr>
+      </w:pPr>
+    </w:p>
+    <w:p>
+      <w:pPr>
+        <w:rPr>
+          <w:b/>
+          <w:bCs/>
+        </w:rPr>
+      </w:pPr>
+      <w:r>
+        <w:t xml:space="preserve">2) </w:t>
+      </w:r>
+      <w:r>
+        <w:rPr>
+          <w:b/>
+          <w:bCs/>
+        </w:rPr>
+        <w:t>Update</w:t>
+      </w:r>
+      <w:r>
+        <w:rPr>
+          <w:b/>
+          <w:bCs/>
+        </w:rPr>
+        <w:t xml:space="preserve"> Quarterly Acquisitions SQL Table</w:t>
+      </w:r>
+    </w:p>
+    <w:p>
+      <w:pPr>
+        <w:rPr>
+          <w:b/>
+          <w:bCs/>
+          <w:i/>
+          <w:iCs/>
+          <w:color w:val="538135" w:themeColor="accent6" w:themeShade="BF"/>
+        </w:rPr>
+      </w:pPr>
+      <w:r>
+        <w:t xml:space="preserve">Script: </w:t>
+      </w:r>
+      <w:r>
+        <w:rPr>
+          <w:b/>
+          <w:bCs/>
+          <w:i/>
+          <w:iCs/>
+          <w:color w:val="538135" w:themeColor="accent6" w:themeShade="BF"/>
+        </w:rPr>
+        <w:t>center_list_update.</w:t>
+      </w:r>
+      <w:r>
+        <w:rPr>
+          <w:b/>
+          <w:bCs/>
+          <w:i/>
+          <w:iCs/>
+          <w:color w:val="538135" w:themeColor="accent6" w:themeShade="BF"/>
+        </w:rPr>
+        <w:t>py</w:t>
+      </w:r>
+    </w:p>
+    <w:p>
+      <w:r>
+        <w:rPr>
+          <w:color w:val="538135" w:themeColor="accent6" w:themeShade="BF"/>
+        </w:rPr>
+        <w:tab/>
+      </w:r>
+      <w:r>
+        <w:t xml:space="preserve">With the smartsheet list imported, we can </w:t>
+      </w:r>
+      <w:r>
+        <w:t xml:space="preserve">add a second layer of aggregation that creates the quarterly acquisitions grouping we need. </w:t>
+      </w:r>
+      <w:r>
+        <w:t>It will also determine whether our center meets the proper criteria for inclusion</w:t>
+      </w:r>
+      <w:r>
+        <w:t>.</w:t>
+      </w:r>
+    </w:p>
+    <w:p>
+      <w:pPr>
+        <w:spacing w:after="0" w:line="240" w:lineRule="auto"/>
+      </w:pPr>
+      <w:r>
+        <w:tab/>
+        <w:t>1)</w:t>
+      </w:r>
+      <w:r>
+        <w:t xml:space="preserve"> Not Remote </w:t>
+      </w:r>
+    </w:p>
+    <w:p>
+      <w:pPr>
+        <w:spacing w:after="0" w:line="240" w:lineRule="auto"/>
+      </w:pPr>
+      <w:r>
+        <w:tab/>
+        <w:t xml:space="preserve">2) </w:t>
+      </w:r>
+      <w:r>
+        <w:t xml:space="preserve">Not Abutting </w:t>
+      </w:r>
+    </w:p>
+    <w:p>
+      <w:pPr>
+        <w:spacing w:after="0" w:line="240" w:lineRule="auto"/>
+      </w:pPr>
+      <w:r>
+        <w:tab/>
+        <w:t xml:space="preserve">3) </w:t>
+      </w:r>
+      <w:r>
+        <w:t>Not SAC owned</w:t>
+      </w:r>
+    </w:p>
+    <w:p>
+      <w:pPr>
+        <w:spacing w:after="0" w:line="240" w:lineRule="auto"/>
+        <w:rPr>
+          <w:b/>
+          <w:bCs/>
+          <w:i/>
+          <w:iCs/>
+          <w:color w:val="538135" w:themeColor="accent6" w:themeShade="BF"/>
+        </w:rPr>
+      </w:pPr>
+    </w:p>
+    <w:p>
+      <w:pPr>
+        <w:spacing w:after="0" w:line="240" w:lineRule="auto"/>
+        <w:ind w:firstLine="720"/>
+      </w:pPr>
+      <w:r>
+        <w:t xml:space="preserve">DB: </w:t>
+      </w:r>
+      <w:commentRangeStart w:id="2"/>
+      <w:r>
+        <w:rPr>
+          <w:b/>
+          <w:bCs/>
+          <w:i/>
+          <w:iCs/>
+          <w:color w:val="4472C4" w:themeColor="accent1"/>
+        </w:rPr>
+        <w:t>DEVTEST</w:t>
+      </w:r>
+      <w:commentRangeEnd w:id="2"/>
+      <w:r>
+        <w:rPr>
+          <w:rStyle w:val="CommentReference"/>
+        </w:rPr>
+        <w:commentReference w:id="2"/>
+      </w:r>
+    </w:p>
+    <w:p>
+      <w:pPr>
+        <w:spacing w:after="0" w:line="240" w:lineRule="auto"/>
+        <w:rPr>
+          <w:b/>
+          <w:bCs/>
+          <w:i/>
+          <w:iCs/>
+          <w:color w:val="4472C4" w:themeColor="accent1"/>
+        </w:rPr>
+      </w:pPr>
+      <w:r>
+        <w:tab/>
+        <w:t xml:space="preserve">Table: </w:t>
+      </w:r>
+      <w:r>
+        <w:rPr>
+          <w:b/>
+          <w:bCs/>
+          <w:i/>
+          <w:iCs/>
+          <w:color w:val="4472C4" w:themeColor="accent1"/>
+        </w:rPr>
+        <w:t>Quarterly_Acquisitions_List</w:t>
+      </w:r>
+    </w:p>
+    <w:p>
+      <w:pPr>
+        <w:spacing w:after="0" w:line="240" w:lineRule="auto"/>
+        <w:rPr>
+          <w:i/>
+          <w:iCs/>
+        </w:rPr>
+      </w:pPr>
+    </w:p>
+    <w:p>
+      <w:pPr>
+        <w:spacing w:after="0" w:line="240" w:lineRule="auto"/>
+        <w:rPr>
+          <w:i/>
+          <w:iCs/>
+        </w:rPr>
+      </w:pPr>
+    </w:p>
+    <w:p>
+      <w:pPr>
+        <w:spacing w:after="0" w:line="240" w:lineRule="auto"/>
+        <w:rPr>
+          <w:b/>
+          <w:bCs/>
+        </w:rPr>
+      </w:pPr>
+      <w:r>
+        <w:t>3</w:t>
+      </w:r>
+      <w:r>
+        <w:t xml:space="preserve">) </w:t>
+      </w:r>
+      <w:r>
+        <w:rPr>
+          <w:b/>
+          <w:bCs/>
+        </w:rPr>
+        <w:t>Maintain</w:t>
+      </w:r>
+      <w:r>
+        <w:rPr>
+          <w:b/>
+          <w:bCs/>
+        </w:rPr>
+        <w:t xml:space="preserve"> Quarterly Acquisition</w:t>
+      </w:r>
+      <w:r>
+        <w:rPr>
+          <w:b/>
+          <w:bCs/>
+        </w:rPr>
+        <w:t>s</w:t>
+      </w:r>
+      <w:r>
+        <w:rPr>
+          <w:b/>
+          <w:bCs/>
+        </w:rPr>
+        <w:t xml:space="preserve"> SQL</w:t>
+      </w:r>
+      <w:r>
+        <w:rPr>
+          <w:b/>
+          <w:bCs/>
+        </w:rPr>
+        <w:t xml:space="preserve"> Table</w:t>
+      </w:r>
+    </w:p>
+    <w:p>
+      <w:pPr>
+        <w:spacing w:after="0" w:line="240" w:lineRule="auto"/>
+        <w:rPr>
+          <w:b/>
+          <w:bCs/>
+        </w:rPr>
+      </w:pPr>
+    </w:p>
+    <w:p>
+      <w:pPr>
+        <w:rPr>
+          <w:i/>
+          <w:iCs/>
+        </w:rPr>
+      </w:pPr>
+      <w:r>
+        <w:t>Script:</w:t>
+      </w:r>
+      <w:r>
+        <w:t xml:space="preserve"> </w:t>
+      </w:r>
+      <w:r>
+        <w:rPr>
+          <w:b/>
+          <w:bCs/>
+          <w:i/>
+          <w:iCs/>
+          <w:color w:val="538135" w:themeColor="accent6" w:themeShade="BF"/>
+        </w:rPr>
+        <w:t>center_list_maintenance.py</w:t>
+      </w:r>
+    </w:p>
+    <w:p>
+      <w:pPr>
+        <w:ind w:firstLine="360"/>
+      </w:pPr>
+      <w:r>
+        <w:t xml:space="preserve">Once the new centers are added, </w:t>
+      </w:r>
+      <w:r>
+        <w:t>we will need to update</w:t>
+      </w:r>
+      <w:r>
+        <w:t xml:space="preserve"> any missing data from the existing quarterly acquisitions list. This next script should be run to update </w:t>
+      </w:r>
+      <w:r>
+        <w:t>the following columns</w:t>
+      </w:r>
+      <w:r>
+        <w:t xml:space="preserve"> within the quarterly acquisitions list</w:t>
+      </w:r>
+      <w:r>
+        <w:t>:</w:t>
       </w:r>
     </w:p>
     <w:p>
@@ -1465,11 +1917,11 @@
         <w:pStyle w:val="ListParagraph"/>
         <w:numPr>
           <w:ilvl w:val="0"/>
-          <w:numId w:val="3"/>
+          <w:numId w:val="6"/>
         </w:numPr>
       </w:pPr>
       <w:r>
-        <w:t xml:space="preserve">MEntity </w:t>
+        <w:t>MEntity</w:t>
       </w:r>
     </w:p>
     <w:p>
@@ -1477,43 +1929,11 @@
         <w:pStyle w:val="ListParagraph"/>
         <w:numPr>
           <w:ilvl w:val="0"/>
-          <w:numId w:val="3"/>
+          <w:numId w:val="6"/>
         </w:numPr>
       </w:pPr>
       <w:r>
-        <w:t>Acquisition type</w:t>
-      </w:r>
-    </w:p>
-    <w:p>
-      <w:pPr>
-        <w:pStyle w:val="ListParagraph"/>
-        <w:ind w:left="1440"/>
-      </w:pPr>
-      <w:r>
-        <w:t>“</w:t>
-      </w:r>
-      <w:r>
-        <w:rPr>
-          <w:b/>
-          <w:bCs/>
-          <w:i/>
-          <w:iCs/>
-        </w:rPr>
-        <w:t>center_list_maintenance.py</w:t>
-      </w:r>
-      <w:r>
-        <w:t>”</w:t>
-      </w:r>
-    </w:p>
-    <w:p>
-      <w:pPr>
-        <w:pStyle w:val="ListParagraph"/>
-        <w:ind w:left="1440"/>
-      </w:pPr>
-    </w:p>
-    <w:p>
-      <w:r>
-        <w:t xml:space="preserve">3) Run Income Statement Script </w:t>
+        <w:t xml:space="preserve">Profit Center (SAP) </w:t>
       </w:r>
     </w:p>
     <w:p>
@@ -1521,160 +1941,786 @@
         <w:pStyle w:val="ListParagraph"/>
         <w:numPr>
           <w:ilvl w:val="0"/>
-          <w:numId w:val="5"/>
+          <w:numId w:val="6"/>
         </w:numPr>
       </w:pPr>
       <w:r>
-        <w:t xml:space="preserve">Ensure there are no duplicate profit centers present in the aggregation. </w:t>
+        <w:t>CBSA</w:t>
       </w:r>
     </w:p>
     <w:p>
       <w:pPr>
         <w:pStyle w:val="ListParagraph"/>
         <w:numPr>
-          <w:ilvl w:val="1"/>
-          <w:numId w:val="4"/>
+          <w:ilvl w:val="0"/>
+          <w:numId w:val="6"/>
         </w:numPr>
       </w:pPr>
       <w:r>
-        <w:t>This may require some manual updates to the SQL table.</w:t>
-      </w:r>
-    </w:p>
-    <w:p>
-      <w:pPr>
-        <w:rPr>
-          <w:b/>
-          <w:bCs/>
-          <w:i/>
-          <w:iCs/>
+        <w:t>Construction Type (Type for short within the table)</w:t>
+      </w:r>
+    </w:p>
+    <w:p>
+      <w:pPr>
+        <w:pStyle w:val="ListParagraph"/>
+      </w:pPr>
+    </w:p>
+    <w:p/>
+    <w:p>
+      <w:r>
+        <w:lastRenderedPageBreak/>
+        <w:t>4</w:t>
+      </w:r>
+      <w:r>
+        <w:t xml:space="preserve">) </w:t>
+      </w:r>
+      <w:r>
+        <w:rPr>
+          <w:b/>
+          <w:bCs/>
+        </w:rPr>
+        <w:t>Run Income Statement</w:t>
+      </w:r>
+      <w:r>
+        <w:rPr>
+          <w:b/>
+          <w:bCs/>
+        </w:rPr>
+        <w:t xml:space="preserve"> Compilation</w:t>
+      </w:r>
+      <w:r>
+        <w:t xml:space="preserve"> </w:t>
+      </w:r>
+    </w:p>
+    <w:p>
+      <w:pPr>
+        <w:rPr>
+          <w:b/>
+          <w:bCs/>
+          <w:i/>
+          <w:iCs/>
+          <w:color w:val="538135" w:themeColor="accent6" w:themeShade="BF"/>
+        </w:rPr>
+      </w:pPr>
+      <w:r>
+        <w:t>Script</w:t>
+      </w:r>
+      <w:r>
+        <w:t>1</w:t>
+      </w:r>
+      <w:r>
+        <w:t xml:space="preserve">: </w:t>
+      </w:r>
+      <w:r>
+        <w:rPr>
+          <w:b/>
+          <w:bCs/>
+          <w:i/>
+          <w:iCs/>
+          <w:color w:val="538135" w:themeColor="accent6" w:themeShade="BF"/>
+        </w:rPr>
+        <w:t>IS_compilation</w:t>
+      </w:r>
+      <w:r>
+        <w:rPr>
+          <w:b/>
+          <w:bCs/>
+          <w:i/>
+          <w:iCs/>
+          <w:color w:val="538135" w:themeColor="accent6" w:themeShade="BF"/>
+        </w:rPr>
+        <w:t>.py</w:t>
+      </w:r>
+    </w:p>
+    <w:p>
+      <w:pPr>
+        <w:pStyle w:val="ListParagraph"/>
+        <w:numPr>
+          <w:ilvl w:val="0"/>
+          <w:numId w:val="8"/>
+        </w:numPr>
+        <w:rPr>
+          <w:b/>
+          <w:bCs/>
+          <w:i/>
+          <w:iCs/>
+          <w:color w:val="538135" w:themeColor="accent6" w:themeShade="BF"/>
+        </w:rPr>
+      </w:pPr>
+      <w:r>
+        <w:t>Script1</w:t>
+      </w:r>
+      <w:r>
+        <w:softHyphen/>
+      </w:r>
+      <w:r>
+        <w:rPr>
+          <w:vertAlign w:val="subscript"/>
+        </w:rPr>
+        <w:t>b</w:t>
+      </w:r>
+      <w:r>
+        <w:rPr>
+          <w:i/>
+          <w:iCs/>
+        </w:rPr>
+        <w:t>:</w:t>
+      </w:r>
+      <w:r>
+        <w:rPr>
+          <w:b/>
+          <w:bCs/>
+          <w:i/>
+          <w:iCs/>
+          <w:color w:val="538135" w:themeColor="accent6" w:themeShade="BF"/>
+        </w:rPr>
+        <w:t xml:space="preserve"> </w:t>
+      </w:r>
+      <w:r>
+        <w:rPr>
+          <w:b/>
+          <w:bCs/>
+          <w:i/>
+          <w:iCs/>
+          <w:color w:val="538135" w:themeColor="accent6" w:themeShade="BF"/>
+        </w:rPr>
+        <w:t>IS_function.py</w:t>
+      </w:r>
+    </w:p>
+    <w:p>
+      <w:pPr>
+        <w:rPr>
+          <w:b/>
+          <w:bCs/>
+          <w:i/>
+          <w:iCs/>
+          <w:color w:val="4472C4" w:themeColor="accent1"/>
+        </w:rPr>
+      </w:pPr>
+      <w:r>
+        <w:t xml:space="preserve">Script2: </w:t>
+      </w:r>
+      <w:r>
+        <w:rPr>
+          <w:b/>
+          <w:bCs/>
+          <w:i/>
+          <w:iCs/>
+          <w:color w:val="4472C4" w:themeColor="accent1"/>
+        </w:rPr>
+        <w:t>IS_Excel_</w:t>
+      </w:r>
+      <w:r>
+        <w:rPr>
+          <w:b/>
+          <w:bCs/>
+          <w:i/>
+          <w:iCs/>
+          <w:color w:val="4472C4" w:themeColor="accent1"/>
+        </w:rPr>
+        <w:t>output.sql</w:t>
+      </w:r>
+    </w:p>
+    <w:p>
+      <w:pPr>
+        <w:rPr>
+          <w:b/>
+          <w:bCs/>
+          <w:i/>
+          <w:iCs/>
+          <w:color w:val="ED7D31" w:themeColor="accent2"/>
+        </w:rPr>
+      </w:pPr>
+      <w:r>
+        <w:t>Spreadsheet1</w:t>
+      </w:r>
+      <w:r>
+        <w:rPr>
+          <w:b/>
+          <w:bCs/>
+        </w:rPr>
+        <w:t>:</w:t>
+      </w:r>
+      <w:r>
+        <w:rPr>
+          <w:b/>
+          <w:bCs/>
+          <w:color w:val="4472C4" w:themeColor="accent1"/>
+        </w:rPr>
+        <w:t xml:space="preserve"> </w:t>
+      </w:r>
+      <w:r>
+        <w:rPr>
+          <w:b/>
+          <w:bCs/>
+          <w:i/>
+          <w:iCs/>
+          <w:color w:val="ED7D31" w:themeColor="accent2"/>
+        </w:rPr>
+        <w:t>Quarterly Acquisition IS</w:t>
+      </w:r>
+    </w:p>
+    <w:p>
+      <w:r>
+        <w:t>Power</w:t>
+      </w:r>
+      <w:r>
+        <w:t xml:space="preserve"> </w:t>
+      </w:r>
+      <w:r>
+        <w:t>BI:</w:t>
+      </w:r>
+      <w:r>
+        <w:rPr>
+          <w:color w:val="ED7D31" w:themeColor="accent2"/>
+        </w:rPr>
+        <w:t xml:space="preserve"> </w:t>
+      </w:r>
+      <w:r>
+        <w:rPr>
+          <w:b/>
+          <w:bCs/>
+          <w:color w:val="7030A0"/>
+        </w:rPr>
+        <w:t>Q_Acq_Dashboard</w:t>
+      </w:r>
+    </w:p>
+    <w:p>
+      <w:pPr>
+        <w:rPr>
+          <w:b/>
+          <w:bCs/>
+          <w:color w:val="2F5496" w:themeColor="accent1" w:themeShade="BF"/>
+        </w:rPr>
+      </w:pPr>
+    </w:p>
+    <w:p>
+      <w:pPr>
+        <w:ind w:firstLine="360"/>
+      </w:pPr>
+      <w:r>
+        <w:t>With the proper</w:t>
+      </w:r>
+      <w:r>
+        <w:t xml:space="preserve"> centers </w:t>
+      </w:r>
+      <w:r>
+        <w:t>determined</w:t>
+      </w:r>
+      <w:r>
+        <w:t xml:space="preserve">, we can begin aggregation of center specific income statements. This is done via the </w:t>
+      </w:r>
+      <w:r>
+        <w:t xml:space="preserve">income statement compilation script. Be sure to check the “grp_names” list to </w:t>
+      </w:r>
+      <w:r>
+        <w:t xml:space="preserve">ensure </w:t>
+      </w:r>
+      <w:r>
+        <w:t>all group classifications are included appropriately.</w:t>
+      </w:r>
+      <w:r>
+        <w:t xml:space="preserve"> This script also performs validation for unique SAP profit centers.  This is done via a Python assert statement. That is, if there are duplicates present within the process, the script will not execute. </w:t>
+      </w:r>
+    </w:p>
+    <w:p>
+      <w:pPr>
+        <w:ind w:firstLine="360"/>
+      </w:pPr>
+      <w:r>
+        <w:rPr>
+          <w:b/>
+          <w:bCs/>
+          <w:color w:val="4472C4" w:themeColor="accent1"/>
+        </w:rPr>
+        <w:t>Script2</w:t>
+      </w:r>
+      <w:r>
+        <w:t xml:space="preserve"> is a SQL query </w:t>
+      </w:r>
+      <w:r>
+        <w:t xml:space="preserve">to be executed once income statement data has been uploaded via </w:t>
+      </w:r>
+      <w:r>
+        <w:rPr>
+          <w:b/>
+          <w:bCs/>
+          <w:color w:val="538135" w:themeColor="accent6" w:themeShade="BF"/>
+        </w:rPr>
+        <w:t>Script1</w:t>
+      </w:r>
+      <w:r>
+        <w:t xml:space="preserve">. </w:t>
+      </w:r>
+      <w:r>
+        <w:t>It</w:t>
+      </w:r>
+      <w:r>
+        <w:t xml:space="preserve"> is</w:t>
+      </w:r>
+      <w:r>
+        <w:t xml:space="preserve"> important to note, </w:t>
+      </w:r>
+      <w:r>
+        <w:rPr>
+          <w:b/>
+          <w:bCs/>
+          <w:color w:val="538135" w:themeColor="accent6" w:themeShade="BF"/>
+        </w:rPr>
+        <w:t>Scrip1</w:t>
+      </w:r>
+      <w:r>
+        <w:rPr>
+          <w:color w:val="538135" w:themeColor="accent6" w:themeShade="BF"/>
+        </w:rPr>
+        <w:t xml:space="preserve"> </w:t>
+      </w:r>
+      <w:r>
+        <w:t xml:space="preserve">references </w:t>
+      </w:r>
+      <w:r>
+        <w:rPr>
+          <w:b/>
+          <w:bCs/>
+          <w:color w:val="538135" w:themeColor="accent6" w:themeShade="BF"/>
+        </w:rPr>
+        <w:t>Script1</w:t>
+      </w:r>
+      <w:r>
+        <w:rPr>
+          <w:b/>
+          <w:bCs/>
+          <w:color w:val="538135" w:themeColor="accent6" w:themeShade="BF"/>
+          <w:vertAlign w:val="subscript"/>
+        </w:rPr>
+        <w:t>b</w:t>
+      </w:r>
+      <w:r>
+        <w:rPr>
+          <w:color w:val="538135" w:themeColor="accent6" w:themeShade="BF"/>
+        </w:rPr>
+        <w:t xml:space="preserve"> </w:t>
+      </w:r>
+      <w:r>
+        <w:t xml:space="preserve">which contains the income statement function. </w:t>
+      </w:r>
+      <w:r>
+        <w:t xml:space="preserve">The </w:t>
+      </w:r>
+      <w:r>
+        <w:rPr>
+          <w:b/>
+          <w:bCs/>
+          <w:color w:val="4472C4" w:themeColor="accent1"/>
+        </w:rPr>
+        <w:t>Script2</w:t>
+      </w:r>
+      <w:r>
+        <w:t xml:space="preserve"> </w:t>
+      </w:r>
+      <w:r>
+        <w:t>query will aggregate our income statement data</w:t>
+      </w:r>
+      <w:r>
+        <w:t xml:space="preserve"> (now in SQL)</w:t>
+      </w:r>
+      <w:r>
+        <w:t xml:space="preserve"> </w:t>
+      </w:r>
+      <w:r>
+        <w:t>into the</w:t>
+      </w:r>
+      <w:r>
+        <w:t xml:space="preserve"> proper format </w:t>
+      </w:r>
+      <w:r>
+        <w:t xml:space="preserve">to be dropped into </w:t>
+      </w:r>
+      <w:r>
+        <w:rPr>
+          <w:b/>
+          <w:bCs/>
+          <w:color w:val="ED7D31" w:themeColor="accent2"/>
+        </w:rPr>
+        <w:t>File1</w:t>
+      </w:r>
+      <w:r>
+        <w:t xml:space="preserve">. </w:t>
+      </w:r>
+    </w:p>
+    <w:p>
+      <w:pPr>
+        <w:ind w:firstLine="360"/>
+      </w:pPr>
+      <w:r>
+        <w:t xml:space="preserve">Here, </w:t>
+      </w:r>
+      <w:r>
+        <w:t>it is</w:t>
+      </w:r>
+      <w:r>
+        <w:t xml:space="preserve"> important to r</w:t>
+      </w:r>
+      <w:r>
+        <w:t>ecognize that even with the filters for center inclusion as outlined by Step 2</w:t>
+      </w:r>
+      <w:r>
+        <w:t>, some abutting/remote centers may make it through into the aggregation. It is important to visually assess where the income statement data begins for the new acquisitions. If the trend seems to appear too far into the past as compared to the close of escrow date, it could be the case the center is not “standalone”. In these situations, a</w:t>
+      </w:r>
+      <w:r>
+        <w:t xml:space="preserve"> manual </w:t>
+      </w:r>
+      <w:r>
+        <w:t xml:space="preserve">update to </w:t>
+      </w:r>
+      <w:r>
+        <w:rPr>
+          <w:b/>
+          <w:bCs/>
+          <w:i/>
+          <w:iCs/>
+          <w:color w:val="4472C4" w:themeColor="accent1"/>
+        </w:rPr>
+        <w:t>Quarterly_Acquisitions_List</w:t>
+      </w:r>
+      <w:r>
+        <w:rPr>
+          <w:b/>
+          <w:bCs/>
+          <w:i/>
+          <w:iCs/>
+          <w:color w:val="4472C4" w:themeColor="accent1"/>
+        </w:rPr>
+        <w:t xml:space="preserve"> </w:t>
+      </w:r>
+      <w:r>
+        <w:t>table may be needed. The proper column to update would be the “</w:t>
+      </w:r>
+      <w:commentRangeStart w:id="3"/>
+      <w:r>
+        <w:t>include</w:t>
+      </w:r>
+      <w:commentRangeEnd w:id="3"/>
+      <w:r>
+        <w:rPr>
+          <w:rStyle w:val="CommentReference"/>
+        </w:rPr>
+        <w:commentReference w:id="3"/>
+      </w:r>
+      <w:r>
+        <w:t xml:space="preserve">?” column. </w:t>
+      </w:r>
+    </w:p>
+    <w:p>
+      <w:pPr>
+        <w:ind w:firstLine="360"/>
+      </w:pPr>
+      <w:r>
+        <w:t xml:space="preserve">Once any manual adjustments are made and completed, we can simply check to ensure the appropriate data is being referenced within </w:t>
+      </w:r>
+      <w:r>
+        <w:rPr>
+          <w:b/>
+          <w:bCs/>
+          <w:color w:val="ED7D31" w:themeColor="accent2"/>
+        </w:rPr>
+        <w:t>Spreadsheet</w:t>
+      </w:r>
+      <w:r>
+        <w:rPr>
+          <w:b/>
+          <w:bCs/>
+          <w:color w:val="ED7D31" w:themeColor="accent2"/>
+        </w:rPr>
+        <w:t>1</w:t>
+      </w:r>
+      <w:r>
+        <w:t xml:space="preserve">’s </w:t>
+      </w:r>
+      <w:r>
+        <w:t xml:space="preserve">formulas and pivot tables. At the end, we will need to reference the NOI totals against the </w:t>
+      </w:r>
+      <w:r>
+        <w:rPr>
+          <w:b/>
+          <w:bCs/>
+          <w:color w:val="7030A0"/>
+        </w:rPr>
+        <w:t>Power BI</w:t>
+      </w:r>
+      <w:r>
+        <w:rPr>
+          <w:color w:val="7030A0"/>
+        </w:rPr>
+        <w:t xml:space="preserve"> </w:t>
+      </w:r>
+      <w:r>
+        <w:t>version of the acquisitions</w:t>
+      </w:r>
+      <w:r>
+        <w:t>; these should be matching.</w:t>
+      </w:r>
+    </w:p>
+    <w:p>
+      <w:pPr>
+        <w:rPr>
+          <w:b/>
+          <w:bCs/>
+          <w:i/>
+          <w:iCs/>
+        </w:rPr>
+      </w:pPr>
+    </w:p>
+    <w:p>
+      <w:pPr>
+        <w:rPr>
+          <w:b/>
+          <w:bCs/>
+          <w:i/>
+          <w:iCs/>
+        </w:rPr>
+      </w:pPr>
+    </w:p>
+    <w:p>
+      <w:pPr>
+        <w:rPr>
+          <w:b/>
+          <w:bCs/>
+          <w:i/>
+          <w:iCs/>
+        </w:rPr>
+      </w:pPr>
+    </w:p>
+    <w:p>
+      <w:pPr>
+        <w:rPr>
+          <w:b/>
+          <w:bCs/>
+          <w:i/>
+          <w:iCs/>
+        </w:rPr>
+      </w:pPr>
+    </w:p>
+    <w:p>
+      <w:pPr>
+        <w:rPr>
+          <w:b/>
+          <w:bCs/>
+          <w:i/>
+          <w:iCs/>
+        </w:rPr>
+      </w:pPr>
+    </w:p>
+    <w:p>
+      <w:pPr>
+        <w:rPr>
+          <w:b/>
+          <w:bCs/>
+          <w:i/>
+          <w:iCs/>
+        </w:rPr>
+      </w:pPr>
+    </w:p>
+    <w:p>
+      <w:pPr>
+        <w:rPr>
+          <w:b/>
+          <w:bCs/>
+          <w:i/>
+          <w:iCs/>
+        </w:rPr>
+      </w:pPr>
+    </w:p>
+    <w:p>
+      <w:pPr>
+        <w:rPr>
+          <w:b/>
+          <w:bCs/>
+          <w:i/>
+          <w:iCs/>
+        </w:rPr>
+      </w:pPr>
+    </w:p>
+    <w:p>
+      <w:pPr>
+        <w:rPr>
+          <w:b/>
+          <w:bCs/>
+        </w:rPr>
+      </w:pPr>
+      <w:r>
+        <w:lastRenderedPageBreak/>
+        <w:t>5</w:t>
+      </w:r>
+      <w:r>
+        <w:t xml:space="preserve">) </w:t>
+      </w:r>
+      <w:r>
+        <w:rPr>
+          <w:b/>
+          <w:bCs/>
+        </w:rPr>
+        <w:t>Run Occupancy Script</w:t>
+      </w:r>
+    </w:p>
+    <w:p>
+      <w:pPr>
+        <w:rPr>
+          <w:b/>
+          <w:bCs/>
+          <w:color w:val="538135" w:themeColor="accent6" w:themeShade="BF"/>
+        </w:rPr>
+      </w:pPr>
+      <w:commentRangeStart w:id="4"/>
+      <w:r>
+        <w:t xml:space="preserve">Script: </w:t>
+      </w:r>
+      <w:r>
+        <w:rPr>
+          <w:b/>
+          <w:bCs/>
+          <w:color w:val="538135" w:themeColor="accent6" w:themeShade="BF"/>
+        </w:rPr>
+        <w:t>occupancy_compilation.py</w:t>
+      </w:r>
+      <w:commentRangeEnd w:id="4"/>
+      <w:r>
+        <w:rPr>
+          <w:rStyle w:val="CommentReference"/>
+        </w:rPr>
+        <w:commentReference w:id="4"/>
+      </w:r>
+    </w:p>
+    <w:p>
+      <w:pPr>
+        <w:ind w:firstLine="720"/>
+      </w:pPr>
+      <w:r>
+        <w:t xml:space="preserve">With the </w:t>
+      </w:r>
+      <w:r>
+        <w:t xml:space="preserve">income statement complete, we can begin aggregating </w:t>
+      </w:r>
+      <w:r>
+        <w:t xml:space="preserve">occupancy metrics. As of 10/2020, the process </w:t>
+      </w:r>
+      <w:r>
+        <w:t xml:space="preserve">compiles occ data sourced from </w:t>
+      </w:r>
+      <w:r>
+        <w:t>the</w:t>
+      </w:r>
+      <w:r>
+        <w:t xml:space="preserve"> </w:t>
+      </w:r>
+      <w:r>
+        <w:rPr>
+          <w:b/>
+          <w:bCs/>
+          <w:color w:val="4472C4" w:themeColor="accent1"/>
+        </w:rPr>
+        <w:t>WSS_UnitMixUHI_Monthly_Archive</w:t>
+      </w:r>
+      <w:r>
+        <w:rPr>
+          <w:b/>
+          <w:bCs/>
+          <w:color w:val="4472C4" w:themeColor="accent1"/>
+        </w:rPr>
+        <w:t xml:space="preserve"> </w:t>
+      </w:r>
+      <w:r>
+        <w:t>table.</w:t>
+      </w:r>
+      <w:r>
+        <w:t xml:space="preserve"> It filters </w:t>
+      </w:r>
+      <w:r>
+        <w:t xml:space="preserve">for relevant centers and re-uploads the data as follows: </w:t>
+      </w:r>
+    </w:p>
+    <w:p>
+      <w:pPr>
+        <w:spacing w:after="0" w:line="240" w:lineRule="auto"/>
+        <w:ind w:firstLine="720"/>
+      </w:pPr>
+      <w:r>
+        <w:t xml:space="preserve">DB: </w:t>
+      </w:r>
+      <w:commentRangeStart w:id="5"/>
+      <w:r>
+        <w:rPr>
+          <w:b/>
+          <w:bCs/>
+          <w:i/>
+          <w:iCs/>
+          <w:color w:val="4472C4" w:themeColor="accent1"/>
+        </w:rPr>
+        <w:t>DEVTEST</w:t>
+      </w:r>
+      <w:commentRangeEnd w:id="5"/>
+      <w:r>
+        <w:rPr>
+          <w:rStyle w:val="CommentReference"/>
+        </w:rPr>
+        <w:commentReference w:id="5"/>
+      </w:r>
+    </w:p>
+    <w:p>
+      <w:pPr>
+        <w:spacing w:after="0" w:line="240" w:lineRule="auto"/>
+        <w:rPr>
+          <w:b/>
+          <w:bCs/>
+          <w:i/>
+          <w:iCs/>
+          <w:color w:val="4472C4" w:themeColor="accent1"/>
         </w:rPr>
       </w:pPr>
       <w:r>
         <w:tab/>
-      </w:r>
-      <w:r>
-        <w:rPr>
-          <w:b/>
-          <w:bCs/>
-          <w:i/>
-          <w:iCs/>
-        </w:rPr>
-        <w:t>IS_compilation.py</w:t>
-      </w:r>
-    </w:p>
-    <w:p>
-      <w:pPr>
-        <w:rPr>
-          <w:b/>
-          <w:bCs/>
-          <w:i/>
-          <w:iCs/>
-        </w:rPr>
-      </w:pPr>
-    </w:p>
-    <w:p>
-      <w:r>
-        <w:t>4) Run Occupancy Script</w:t>
-      </w:r>
-    </w:p>
-    <w:p>
-      <w:pPr>
-        <w:rPr>
-          <w:b/>
-          <w:bCs/>
-          <w:i/>
-          <w:iCs/>
-        </w:rPr>
-      </w:pPr>
-      <w:r>
-        <w:tab/>
-      </w:r>
-      <w:r>
-        <w:rPr>
-          <w:b/>
-          <w:bCs/>
-          <w:i/>
-          <w:iCs/>
-        </w:rPr>
-        <w:t>O</w:t>
-      </w:r>
-      <w:r>
-        <w:rPr>
-          <w:b/>
-          <w:bCs/>
-          <w:i/>
-          <w:iCs/>
-        </w:rPr>
-        <w:t>ccupancy</w:t>
-      </w:r>
-      <w:r>
-        <w:rPr>
-          <w:b/>
-          <w:bCs/>
-          <w:i/>
-          <w:iCs/>
-        </w:rPr>
-        <w:t>_compilation.py</w:t>
-      </w:r>
-    </w:p>
-    <w:p>
-      <w:pPr>
-        <w:rPr>
-          <w:b/>
-          <w:bCs/>
-          <w:i/>
-          <w:iCs/>
-        </w:rPr>
-      </w:pPr>
-      <w:r>
-        <w:rPr>
-          <w:b/>
-          <w:bCs/>
-          <w:i/>
-          <w:iCs/>
-        </w:rPr>
-        <w:tab/>
-        <w:t xml:space="preserve">&lt; There may be opportunity </w:t>
-      </w:r>
-      <w:r>
-        <w:rPr>
-          <w:b/>
-          <w:bCs/>
-          <w:i/>
-          <w:iCs/>
-        </w:rPr>
-        <w:t>here to update the aggregation and avoid re-uploading WSS data. Instead, we can create a query to use WSS data directly.</w:t>
-      </w:r>
-    </w:p>
-    <w:p>
-      <w:pPr>
-        <w:rPr>
-          <w:b/>
-          <w:bCs/>
-          <w:i/>
-          <w:iCs/>
-        </w:rPr>
-      </w:pPr>
-      <w:r>
-        <w:rPr>
-          <w:b/>
-          <w:bCs/>
-          <w:i/>
-          <w:iCs/>
-        </w:rPr>
-        <w:t xml:space="preserve"> </w:t>
-      </w:r>
-    </w:p>
-    <w:p>
-      <w:r>
-        <w:t xml:space="preserve">5) Export data into respective Excel spreadsheets </w:t>
-      </w:r>
-    </w:p>
-    <w:p>
-      <w:r>
-        <w:tab/>
-        <w:t>&lt;insert IS spreadsheet name&gt;</w:t>
-      </w:r>
+        <w:t xml:space="preserve">Table: </w:t>
+      </w:r>
+      <w:r>
+        <w:rPr>
+          <w:b/>
+          <w:bCs/>
+          <w:i/>
+          <w:iCs/>
+          <w:color w:val="4472C4" w:themeColor="accent1"/>
+        </w:rPr>
+        <w:t>Quarterly_Acquisitions</w:t>
+      </w:r>
+      <w:r>
+        <w:rPr>
+          <w:b/>
+          <w:bCs/>
+          <w:i/>
+          <w:iCs/>
+          <w:color w:val="4472C4" w:themeColor="accent1"/>
+        </w:rPr>
+        <w:t>_</w:t>
+      </w:r>
+      <w:r>
+        <w:rPr>
+          <w:b/>
+          <w:bCs/>
+          <w:i/>
+          <w:iCs/>
+          <w:color w:val="4472C4" w:themeColor="accent1"/>
+        </w:rPr>
+        <w:t>Occ</w:t>
+      </w:r>
+    </w:p>
+    <w:p>
+      <w:pPr>
+        <w:rPr>
+          <w:b/>
+          <w:bCs/>
+          <w:i/>
+          <w:iCs/>
+        </w:rPr>
+      </w:pPr>
     </w:p>
     <w:p/>
     <w:p>
@@ -1708,7 +2754,6 @@
     </w:p>
     <w:p>
       <w:r>
-        <w:lastRenderedPageBreak/>
         <w:t>8) Update Quarterly Acquisitions Dashboard (Power BI)</w:t>
       </w:r>
     </w:p>
@@ -1755,6 +2800,9 @@
         </w:rPr>
       </w:pPr>
       <w:r>
+        <w:rPr>
+          <w:noProof/>
+        </w:rPr>
         <w:drawing>
           <wp:anchor distT="0" distB="0" distL="114300" distR="114300" simplePos="0" relativeHeight="251660288" behindDoc="1" locked="0" layoutInCell="1" allowOverlap="1" wp14:anchorId="6EF61517" wp14:editId="50B3B326">
             <wp:simplePos x="0" y="0"/>
@@ -1787,7 +2835,7 @@
                     <pic:cNvPicPr/>
                   </pic:nvPicPr>
                   <pic:blipFill>
-                    <a:blip r:embed="rId9">
+                    <a:blip r:embed="rId13">
                       <a:extLst>
                         <a:ext uri="{28A0092B-C50C-407E-A947-70E740481C1C}">
                           <a14:useLocalDpi xmlns:a14="http://schemas.microsoft.com/office/drawing/2010/main" val="0"/>
@@ -1928,11 +2976,12 @@
       <w:pPr>
         <w:pStyle w:val="Heading2"/>
       </w:pPr>
-      <w:bookmarkStart w:id="2" w:name="_Toc41922346"/>
-      <w:r>
+      <w:bookmarkStart w:id="6" w:name="_Toc41922346"/>
+      <w:r>
+        <w:lastRenderedPageBreak/>
         <w:t>Objective</w:t>
       </w:r>
-      <w:bookmarkEnd w:id="2"/>
+      <w:bookmarkEnd w:id="6"/>
     </w:p>
     <w:p>
       <w:r>
@@ -1952,11 +3001,11 @@
       <w:pPr>
         <w:pStyle w:val="Heading2"/>
       </w:pPr>
-      <w:bookmarkStart w:id="3" w:name="_Toc41922347"/>
+      <w:bookmarkStart w:id="7" w:name="_Toc41922347"/>
       <w:r>
         <w:t>Frequency</w:t>
       </w:r>
-      <w:bookmarkEnd w:id="3"/>
+      <w:bookmarkEnd w:id="7"/>
     </w:p>
     <w:p>
       <w:r>
@@ -1967,26 +3016,29 @@
       <w:pPr>
         <w:pStyle w:val="Heading2"/>
       </w:pPr>
-      <w:bookmarkStart w:id="4" w:name="_Toc41922348"/>
+      <w:bookmarkStart w:id="8" w:name="_Toc41922348"/>
       <w:r>
         <w:t>Audience</w:t>
       </w:r>
-      <w:bookmarkEnd w:id="4"/>
-    </w:p>
-    <w:p>
-      <w:r>
-        <w:t>Jason Berg, John Good</w:t>
+      <w:bookmarkEnd w:id="8"/>
+    </w:p>
+    <w:p>
+      <w:r>
+        <w:t>Jason Berg</w:t>
+      </w:r>
+      <w:r>
+        <w:t xml:space="preserve"> &amp; Financial Analysis Team</w:t>
       </w:r>
     </w:p>
     <w:p>
       <w:pPr>
         <w:pStyle w:val="Heading2"/>
       </w:pPr>
-      <w:bookmarkStart w:id="5" w:name="_Toc41922349"/>
+      <w:bookmarkStart w:id="9" w:name="_Toc41922349"/>
       <w:r>
         <w:t>Deliverable</w:t>
       </w:r>
-      <w:bookmarkEnd w:id="5"/>
+      <w:bookmarkEnd w:id="9"/>
     </w:p>
     <w:p>
       <w:pPr>
@@ -1995,10 +3047,72 @@
           <w:ilvl w:val="0"/>
           <w:numId w:val="1"/>
         </w:numPr>
-      </w:pPr>
-      <w:r>
+        <w:rPr>
+          <w:b/>
+          <w:bCs/>
+        </w:rPr>
+      </w:pPr>
+      <w:r>
+        <w:rPr>
+          <w:b/>
+          <w:bCs/>
+        </w:rPr>
         <w:t>Excel Spreadsheets for Income Statement + Occupancy</w:t>
       </w:r>
+    </w:p>
+    <w:p>
+      <w:pPr>
+        <w:pStyle w:val="ListParagraph"/>
+        <w:numPr>
+          <w:ilvl w:val="1"/>
+          <w:numId w:val="1"/>
+        </w:numPr>
+      </w:pPr>
+      <w:r>
+        <w:rPr>
+          <w:i/>
+          <w:iCs/>
+        </w:rPr>
+        <w:t>LS Same Store IS</w:t>
+      </w:r>
+    </w:p>
+    <w:p>
+      <w:pPr>
+        <w:pStyle w:val="ListParagraph"/>
+        <w:numPr>
+          <w:ilvl w:val="1"/>
+          <w:numId w:val="1"/>
+        </w:numPr>
+      </w:pPr>
+      <w:r>
+        <w:rPr>
+          <w:i/>
+          <w:iCs/>
+        </w:rPr>
+        <w:t>LS Same Store Occ</w:t>
+      </w:r>
+    </w:p>
+    <w:p>
+      <w:pPr>
+        <w:pStyle w:val="ListParagraph"/>
+        <w:numPr>
+          <w:ilvl w:val="1"/>
+          <w:numId w:val="1"/>
+        </w:numPr>
+      </w:pPr>
+      <w:r>
+        <w:rPr>
+          <w:i/>
+          <w:iCs/>
+        </w:rPr>
+        <w:t>Quarterly Acquisitions IS</w:t>
+      </w:r>
+    </w:p>
+    <w:p>
+      <w:pPr>
+        <w:pStyle w:val="ListParagraph"/>
+        <w:ind w:left="1440"/>
+      </w:pPr>
     </w:p>
     <w:p>
       <w:pPr>
@@ -2007,23 +3121,59 @@
           <w:ilvl w:val="0"/>
           <w:numId w:val="1"/>
         </w:numPr>
-      </w:pPr>
-      <w:r>
-        <w:t>Power BI Dashboard version o</w:t>
-      </w:r>
-      <w:r>
-        <w:t xml:space="preserve">f said spreadsheets </w:t>
-      </w:r>
-    </w:p>
+        <w:rPr>
+          <w:b/>
+          <w:bCs/>
+        </w:rPr>
+      </w:pPr>
+      <w:r>
+        <w:rPr>
+          <w:b/>
+          <w:bCs/>
+        </w:rPr>
+        <w:t xml:space="preserve">Quarterly Acquisitions Power BI Dashboard (Income Statement + Occupancy) </w:t>
+      </w:r>
+    </w:p>
+    <w:p>
+      <w:pPr>
+        <w:pStyle w:val="ListParagraph"/>
+        <w:rPr>
+          <w:b/>
+          <w:bCs/>
+          <w:i/>
+          <w:iCs/>
+          <w:u w:val="single"/>
+        </w:rPr>
+      </w:pPr>
+      <w:r>
+        <w:rPr>
+          <w:b/>
+          <w:bCs/>
+          <w:i/>
+          <w:iCs/>
+          <w:u w:val="single"/>
+        </w:rPr>
+        <w:t>Link</w:t>
+      </w:r>
+    </w:p>
+    <w:p>
+      <w:pPr>
+        <w:pStyle w:val="ListParagraph"/>
+      </w:pPr>
+      <w:r>
+        <w:t>https://app.powerbi.com/groups/me/reports/bf73089c-7ddf-43d0-bb06-51d5e76b0013?ctid=286cb7d9-1ace-446a-b287-ce1484fc2f45</w:t>
+      </w:r>
+    </w:p>
+    <w:p/>
     <w:p>
       <w:pPr>
         <w:pStyle w:val="Heading2"/>
       </w:pPr>
-      <w:bookmarkStart w:id="6" w:name="_Toc41922350"/>
+      <w:bookmarkStart w:id="10" w:name="_Toc41922350"/>
       <w:r>
         <w:t>Data Sources</w:t>
       </w:r>
-      <w:bookmarkEnd w:id="6"/>
+      <w:bookmarkEnd w:id="10"/>
     </w:p>
     <w:p/>
     <w:tbl>
@@ -2138,12 +3288,11 @@
       <w:pPr>
         <w:pStyle w:val="Heading1"/>
       </w:pPr>
-      <w:bookmarkStart w:id="7" w:name="_Toc41922351"/>
-      <w:r>
-        <w:lastRenderedPageBreak/>
+      <w:bookmarkStart w:id="11" w:name="_Toc41922351"/>
+      <w:r>
         <w:t>Pseudo Code</w:t>
       </w:r>
-      <w:bookmarkEnd w:id="7"/>
+      <w:bookmarkEnd w:id="11"/>
     </w:p>
     <w:p/>
     <w:p/>
@@ -2177,17 +3326,362 @@
       <w:pPr>
         <w:pStyle w:val="Heading1"/>
       </w:pPr>
-      <w:bookmarkStart w:id="8" w:name="_Toc41922352"/>
-      <w:r>
-        <w:lastRenderedPageBreak/>
+      <w:bookmarkStart w:id="12" w:name="_Toc41922352"/>
+      <w:r>
         <w:t>File Path</w:t>
       </w:r>
-      <w:bookmarkEnd w:id="8"/>
-    </w:p>
-    <w:p/>
-    <w:p/>
-    <w:p/>
-    <w:p/>
+      <w:bookmarkEnd w:id="12"/>
+      <w:r>
+        <w:t>(s)</w:t>
+      </w:r>
+    </w:p>
+    <w:p>
+      <w:pPr>
+        <w:spacing w:after="0" w:line="240" w:lineRule="auto"/>
+        <w:rPr>
+          <w:sz w:val="20"/>
+          <w:szCs w:val="20"/>
+        </w:rPr>
+      </w:pPr>
+    </w:p>
+    <w:p>
+      <w:pPr>
+        <w:spacing w:after="0" w:line="240" w:lineRule="auto"/>
+        <w:rPr>
+          <w:sz w:val="20"/>
+          <w:szCs w:val="20"/>
+        </w:rPr>
+      </w:pPr>
+      <w:r>
+        <w:rPr>
+          <w:b/>
+          <w:bCs/>
+          <w:i/>
+          <w:iCs/>
+          <w:color w:val="538135" w:themeColor="accent6" w:themeShade="BF"/>
+        </w:rPr>
+        <w:t>smartsheet_api_master.py</w:t>
+      </w:r>
+    </w:p>
+    <w:p>
+      <w:pPr>
+        <w:spacing w:after="0" w:line="240" w:lineRule="auto"/>
+        <w:rPr>
+          <w:sz w:val="20"/>
+          <w:szCs w:val="20"/>
+        </w:rPr>
+      </w:pPr>
+      <w:hyperlink r:id="rId14" w:history="1">
+        <w:r>
+          <w:rPr>
+            <w:rStyle w:val="Hyperlink"/>
+            <w:sz w:val="20"/>
+            <w:szCs w:val="20"/>
+          </w:rPr>
+          <w:t>\\adfs01.uhi.amerco\departments\group\MIA\UHI\uhi_analytics\uhi\monthly\smartsheet_api_master.py</w:t>
+        </w:r>
+      </w:hyperlink>
+    </w:p>
+    <w:p>
+      <w:pPr>
+        <w:tabs>
+          <w:tab w:val="left" w:pos="3570"/>
+        </w:tabs>
+      </w:pPr>
+    </w:p>
+    <w:p>
+      <w:pPr>
+        <w:spacing w:after="0" w:line="240" w:lineRule="auto"/>
+        <w:rPr>
+          <w:b/>
+          <w:bCs/>
+          <w:i/>
+          <w:iCs/>
+          <w:color w:val="538135" w:themeColor="accent6" w:themeShade="BF"/>
+        </w:rPr>
+      </w:pPr>
+      <w:r>
+        <w:rPr>
+          <w:b/>
+          <w:bCs/>
+          <w:i/>
+          <w:iCs/>
+          <w:color w:val="538135" w:themeColor="accent6" w:themeShade="BF"/>
+        </w:rPr>
+        <w:t>center_list_update.</w:t>
+      </w:r>
+      <w:r>
+        <w:rPr>
+          <w:b/>
+          <w:bCs/>
+          <w:i/>
+          <w:iCs/>
+          <w:color w:val="538135" w:themeColor="accent6" w:themeShade="BF"/>
+        </w:rPr>
+        <w:t>py</w:t>
+      </w:r>
+    </w:p>
+    <w:p>
+      <w:pPr>
+        <w:spacing w:after="0" w:line="240" w:lineRule="auto"/>
+        <w:rPr>
+          <w:i/>
+          <w:iCs/>
+        </w:rPr>
+      </w:pPr>
+      <w:r>
+        <w:rPr>
+          <w:i/>
+          <w:iCs/>
+        </w:rPr>
+        <w:t>C:\Users\Noe_N\OneDrive\Projects\R Projects\Post Acquisition</w:t>
+      </w:r>
+      <w:r>
+        <w:rPr>
+          <w:i/>
+          <w:iCs/>
+        </w:rPr>
+        <w:t>\</w:t>
+      </w:r>
+      <w:r>
+        <w:rPr>
+          <w:i/>
+          <w:iCs/>
+        </w:rPr>
+        <w:t>center_list_update</w:t>
+      </w:r>
+      <w:r>
+        <w:rPr>
+          <w:i/>
+          <w:iCs/>
+        </w:rPr>
+        <w:t>.py</w:t>
+      </w:r>
+    </w:p>
+    <w:p>
+      <w:pPr>
+        <w:spacing w:after="0" w:line="240" w:lineRule="auto"/>
+        <w:rPr>
+          <w:i/>
+          <w:iCs/>
+        </w:rPr>
+      </w:pPr>
+    </w:p>
+    <w:p>
+      <w:pPr>
+        <w:spacing w:after="0" w:line="240" w:lineRule="auto"/>
+        <w:rPr>
+          <w:b/>
+          <w:bCs/>
+          <w:i/>
+          <w:iCs/>
+          <w:color w:val="538135" w:themeColor="accent6" w:themeShade="BF"/>
+        </w:rPr>
+      </w:pPr>
+      <w:r>
+        <w:rPr>
+          <w:b/>
+          <w:bCs/>
+          <w:i/>
+          <w:iCs/>
+          <w:color w:val="538135" w:themeColor="accent6" w:themeShade="BF"/>
+        </w:rPr>
+        <w:t>center_list_maintenance.py</w:t>
+      </w:r>
+    </w:p>
+    <w:p>
+      <w:pPr>
+        <w:spacing w:after="0" w:line="240" w:lineRule="auto"/>
+        <w:rPr>
+          <w:i/>
+          <w:iCs/>
+        </w:rPr>
+      </w:pPr>
+      <w:r>
+        <w:rPr>
+          <w:i/>
+          <w:iCs/>
+        </w:rPr>
+        <w:t>C:\Users\Noe_N\OneDrive\Projects\R Projects\Post Acquisition\</w:t>
+      </w:r>
+      <w:r>
+        <w:rPr>
+          <w:i/>
+          <w:iCs/>
+        </w:rPr>
+        <w:t>center_list_</w:t>
+      </w:r>
+      <w:r>
+        <w:rPr>
+          <w:i/>
+          <w:iCs/>
+        </w:rPr>
+        <w:t>maintenance</w:t>
+      </w:r>
+      <w:r>
+        <w:rPr>
+          <w:i/>
+          <w:iCs/>
+        </w:rPr>
+        <w:t>.py</w:t>
+      </w:r>
+    </w:p>
+    <w:p>
+      <w:pPr>
+        <w:spacing w:after="0" w:line="240" w:lineRule="auto"/>
+        <w:rPr>
+          <w:i/>
+          <w:iCs/>
+        </w:rPr>
+      </w:pPr>
+    </w:p>
+    <w:p>
+      <w:pPr>
+        <w:spacing w:after="0" w:line="240" w:lineRule="auto"/>
+        <w:rPr>
+          <w:b/>
+          <w:bCs/>
+          <w:i/>
+          <w:iCs/>
+          <w:color w:val="538135" w:themeColor="accent6" w:themeShade="BF"/>
+        </w:rPr>
+      </w:pPr>
+      <w:r>
+        <w:rPr>
+          <w:b/>
+          <w:bCs/>
+          <w:i/>
+          <w:iCs/>
+          <w:color w:val="538135" w:themeColor="accent6" w:themeShade="BF"/>
+        </w:rPr>
+        <w:t>IS_compilation</w:t>
+      </w:r>
+      <w:r>
+        <w:rPr>
+          <w:b/>
+          <w:bCs/>
+          <w:i/>
+          <w:iCs/>
+          <w:color w:val="538135" w:themeColor="accent6" w:themeShade="BF"/>
+        </w:rPr>
+        <w:t>.py</w:t>
+      </w:r>
+    </w:p>
+    <w:p>
+      <w:pPr>
+        <w:spacing w:after="0" w:line="240" w:lineRule="auto"/>
+        <w:rPr>
+          <w:i/>
+          <w:iCs/>
+        </w:rPr>
+      </w:pPr>
+      <w:r>
+        <w:rPr>
+          <w:i/>
+          <w:iCs/>
+        </w:rPr>
+        <w:t>C:\Users\Noe_N\OneDrive\Projects\R Projects\Post Acquisition\</w:t>
+      </w:r>
+      <w:r>
+        <w:rPr>
+          <w:i/>
+          <w:iCs/>
+        </w:rPr>
+        <w:t>IS_compilation</w:t>
+      </w:r>
+      <w:r>
+        <w:rPr>
+          <w:i/>
+          <w:iCs/>
+        </w:rPr>
+        <w:t>.py</w:t>
+      </w:r>
+    </w:p>
+    <w:p>
+      <w:pPr>
+        <w:spacing w:after="0" w:line="240" w:lineRule="auto"/>
+      </w:pPr>
+    </w:p>
+    <w:p>
+      <w:pPr>
+        <w:spacing w:after="0" w:line="240" w:lineRule="auto"/>
+        <w:rPr>
+          <w:b/>
+          <w:bCs/>
+          <w:i/>
+          <w:iCs/>
+          <w:color w:val="4472C4" w:themeColor="accent1"/>
+        </w:rPr>
+      </w:pPr>
+      <w:r>
+        <w:rPr>
+          <w:b/>
+          <w:bCs/>
+          <w:i/>
+          <w:iCs/>
+          <w:color w:val="4472C4" w:themeColor="accent1"/>
+        </w:rPr>
+        <w:t>IS_Excel_output.sql</w:t>
+      </w:r>
+    </w:p>
+    <w:p>
+      <w:pPr>
+        <w:spacing w:after="0" w:line="240" w:lineRule="auto"/>
+        <w:rPr>
+          <w:sz w:val="20"/>
+          <w:szCs w:val="20"/>
+        </w:rPr>
+      </w:pPr>
+      <w:hyperlink r:id="rId15" w:history="1">
+        <w:r>
+          <w:rPr>
+            <w:rStyle w:val="Hyperlink"/>
+            <w:sz w:val="20"/>
+            <w:szCs w:val="20"/>
+          </w:rPr>
+          <w:t>\\adfs01.uhi.amerco\departments\group\MIA\UHI\uhi_analytics\uhi\quarterly\Quarterly Acquisitions\SQL\IS_Excel_output.sql</w:t>
+        </w:r>
+      </w:hyperlink>
+    </w:p>
+    <w:p>
+      <w:pPr>
+        <w:spacing w:after="0" w:line="240" w:lineRule="auto"/>
+      </w:pPr>
+    </w:p>
+    <w:p>
+      <w:pPr>
+        <w:spacing w:after="0" w:line="240" w:lineRule="auto"/>
+        <w:rPr>
+          <w:b/>
+          <w:bCs/>
+          <w:i/>
+          <w:iCs/>
+          <w:color w:val="ED7D31" w:themeColor="accent2"/>
+        </w:rPr>
+      </w:pPr>
+      <w:r>
+        <w:rPr>
+          <w:b/>
+          <w:bCs/>
+          <w:i/>
+          <w:iCs/>
+          <w:color w:val="ED7D31" w:themeColor="accent2"/>
+        </w:rPr>
+        <w:t>Quarterly Acquisition IS</w:t>
+      </w:r>
+    </w:p>
+    <w:p>
+      <w:pPr>
+        <w:spacing w:after="0" w:line="240" w:lineRule="auto"/>
+        <w:rPr>
+          <w:b/>
+          <w:bCs/>
+          <w:i/>
+          <w:iCs/>
+          <w:color w:val="ED7D31" w:themeColor="accent2"/>
+        </w:rPr>
+      </w:pPr>
+    </w:p>
     <w:p/>
     <w:p/>
     <w:p/>
@@ -2210,7 +3704,7 @@
     <w:p/>
     <w:p/>
     <w:sectPr>
-      <w:footerReference w:type="default" r:id="rId10"/>
+      <w:footerReference w:type="default" r:id="rId16"/>
       <w:pgSz w:w="12240" w:h="15840"/>
       <w:pgMar w:top="1440" w:right="1440" w:bottom="1440" w:left="1440" w:header="720" w:footer="720" w:gutter="0"/>
       <w:pgNumType w:start="0"/>
@@ -2220,6 +3714,118 @@
     </w:sectPr>
   </w:body>
 </w:document>
+</file>
+
+<file path=word/comments.xml><?xml version="1.0" encoding="utf-8"?>
+<w:comments xmlns:wpc="http://schemas.microsoft.com/office/word/2010/wordprocessingCanvas" xmlns:cx="http://schemas.microsoft.com/office/drawing/2014/chartex" xmlns:cx1="http://schemas.microsoft.com/office/drawing/2015/9/8/chartex" xmlns:cx2="http://schemas.microsoft.com/office/drawing/2015/10/21/chartex" xmlns:cx3="http://schemas.microsoft.com/office/drawing/2016/5/9/chartex" xmlns:cx4="http://schemas.microsoft.com/office/drawing/2016/5/10/chartex" xmlns:cx5="http://schemas.microsoft.com/office/drawing/2016/5/11/chartex" xmlns:cx6="http://schemas.microsoft.com/office/drawing/2016/5/12/chartex" xmlns:cx7="http://schemas.microsoft.com/office/drawing/2016/5/13/chartex" xmlns:cx8="http://schemas.microsoft.com/office/drawing/2016/5/14/chartex" xmlns:mc="http://schemas.openxmlformats.org/markup-compatibility/2006" xmlns:aink="http://schemas.microsoft.com/office/drawing/2016/ink" xmlns:am3d="http://schemas.microsoft.com/office/drawing/2017/model3d" xmlns:o="urn:schemas-microsoft-com:office:office" xmlns:r="http://schemas.openxmlformats.org/officeDocument/2006/relationships" xmlns:m="http://schemas.openxmlformats.org/officeDocument/2006/math" xmlns:v="urn:schemas-microsoft-com:vml" xmlns:wp14="http://schemas.microsoft.com/office/word/2010/wordprocessingDrawing" xmlns:wp="http://schemas.openxmlformats.org/drawingml/2006/wordprocessingDrawing" xmlns:w10="urn:schemas-microsoft-com:office:word" xmlns:w="http://schemas.openxmlformats.org/wordprocessingml/2006/main" xmlns:w14="http://schemas.microsoft.com/office/word/2010/wordml" xmlns:w15="http://schemas.microsoft.com/office/word/2012/wordml" xmlns:w16cex="http://schemas.microsoft.com/office/word/2018/wordml/cex" xmlns:w16cid="http://schemas.microsoft.com/office/word/2016/wordml/cid" xmlns:w16="http://schemas.microsoft.com/office/word/2018/wordml" xmlns:w16se="http://schemas.microsoft.com/office/word/2015/wordml/symex" xmlns:wpg="http://schemas.microsoft.com/office/word/2010/wordprocessingGroup" xmlns:wpi="http://schemas.microsoft.com/office/word/2010/wordprocessingInk" xmlns:wne="http://schemas.microsoft.com/office/word/2006/wordml" xmlns:wps="http://schemas.microsoft.com/office/word/2010/wordprocessingShape" mc:Ignorable="w14 w15 w16se w16cid w16 w16cex wp14">
+  <w:comment w:id="2" w:author="Noe Navarro" w:date="2020-10-28T14:19:00Z" w:initials="NN">
+    <w:p>
+      <w:pPr>
+        <w:pStyle w:val="CommentText"/>
+      </w:pPr>
+      <w:r>
+        <w:rPr>
+          <w:rStyle w:val="CommentReference"/>
+        </w:rPr>
+        <w:annotationRef/>
+      </w:r>
+      <w:r>
+        <w:t>Needs to be moved to a permanent location, outside of DEVTEST</w:t>
+      </w:r>
+    </w:p>
+  </w:comment>
+  <w:comment w:id="3" w:author="Noe Navarro" w:date="2020-10-28T15:06:00Z" w:initials="NN">
+    <w:p>
+      <w:pPr>
+        <w:pStyle w:val="CommentText"/>
+      </w:pPr>
+      <w:r>
+        <w:rPr>
+          <w:rStyle w:val="CommentReference"/>
+        </w:rPr>
+        <w:annotationRef/>
+      </w:r>
+      <w:r>
+        <w:t>Update name of this column, remove any special characters like “?”</w:t>
+      </w:r>
+    </w:p>
+  </w:comment>
+  <w:comment w:id="4" w:author="Noe Navarro" w:date="2020-10-28T16:04:00Z" w:initials="NN">
+    <w:p>
+      <w:pPr>
+        <w:pStyle w:val="CommentText"/>
+      </w:pPr>
+      <w:r>
+        <w:rPr>
+          <w:rStyle w:val="CommentReference"/>
+        </w:rPr>
+        <w:annotationRef/>
+      </w:r>
+      <w:r>
+        <w:t xml:space="preserve">This part of the process is incredibly redundant. We </w:t>
+      </w:r>
+      <w:proofErr w:type="gramStart"/>
+      <w:r>
+        <w:t>don’t</w:t>
+      </w:r>
+      <w:proofErr w:type="gramEnd"/>
+      <w:r>
+        <w:t xml:space="preserve"> need to re-upload WSS data into the server. A simple query would do just fine here.  This is something that needs to be updated asap. This is used within the Power BI </w:t>
+      </w:r>
+      <w:proofErr w:type="gramStart"/>
+      <w:r>
+        <w:t>dashboard,</w:t>
+      </w:r>
+      <w:proofErr w:type="gramEnd"/>
+      <w:r>
+        <w:t xml:space="preserve"> the query will need to be entered within the dashboard data connections instead of the current SQL table.</w:t>
+      </w:r>
+    </w:p>
+  </w:comment>
+  <w:comment w:id="5" w:author="Noe Navarro" w:date="2020-10-28T14:19:00Z" w:initials="NN">
+    <w:p>
+      <w:pPr>
+        <w:pStyle w:val="CommentText"/>
+      </w:pPr>
+      <w:r>
+        <w:rPr>
+          <w:rStyle w:val="CommentReference"/>
+        </w:rPr>
+        <w:annotationRef/>
+      </w:r>
+      <w:r>
+        <w:t>Needs to be moved to a permanent location, outside of DEVTEST</w:t>
+      </w:r>
+    </w:p>
+  </w:comment>
+</w:comments>
+</file>
+
+<file path=word/commentsExtended.xml><?xml version="1.0" encoding="utf-8"?>
+<w15:commentsEx xmlns:wpc="http://schemas.microsoft.com/office/word/2010/wordprocessingCanvas" xmlns:cx="http://schemas.microsoft.com/office/drawing/2014/chartex" xmlns:cx1="http://schemas.microsoft.com/office/drawing/2015/9/8/chartex" xmlns:cx2="http://schemas.microsoft.com/office/drawing/2015/10/21/chartex" xmlns:cx3="http://schemas.microsoft.com/office/drawing/2016/5/9/chartex" xmlns:cx4="http://schemas.microsoft.com/office/drawing/2016/5/10/chartex" xmlns:cx5="http://schemas.microsoft.com/office/drawing/2016/5/11/chartex" xmlns:cx6="http://schemas.microsoft.com/office/drawing/2016/5/12/chartex" xmlns:cx7="http://schemas.microsoft.com/office/drawing/2016/5/13/chartex" xmlns:cx8="http://schemas.microsoft.com/office/drawing/2016/5/14/chartex" xmlns:mc="http://schemas.openxmlformats.org/markup-compatibility/2006" xmlns:aink="http://schemas.microsoft.com/office/drawing/2016/ink" xmlns:am3d="http://schemas.microsoft.com/office/drawing/2017/model3d" xmlns:o="urn:schemas-microsoft-com:office:office" xmlns:r="http://schemas.openxmlformats.org/officeDocument/2006/relationships" xmlns:m="http://schemas.openxmlformats.org/officeDocument/2006/math" xmlns:v="urn:schemas-microsoft-com:vml" xmlns:wp14="http://schemas.microsoft.com/office/word/2010/wordprocessingDrawing" xmlns:wp="http://schemas.openxmlformats.org/drawingml/2006/wordprocessingDrawing" xmlns:w10="urn:schemas-microsoft-com:office:word" xmlns:w="http://schemas.openxmlformats.org/wordprocessingml/2006/main" xmlns:w14="http://schemas.microsoft.com/office/word/2010/wordml" xmlns:w15="http://schemas.microsoft.com/office/word/2012/wordml" xmlns:w16cex="http://schemas.microsoft.com/office/word/2018/wordml/cex" xmlns:w16cid="http://schemas.microsoft.com/office/word/2016/wordml/cid" xmlns:w16="http://schemas.microsoft.com/office/word/2018/wordml" xmlns:w16se="http://schemas.microsoft.com/office/word/2015/wordml/symex" xmlns:wpg="http://schemas.microsoft.com/office/word/2010/wordprocessingGroup" xmlns:wpi="http://schemas.microsoft.com/office/word/2010/wordprocessingInk" xmlns:wne="http://schemas.microsoft.com/office/word/2006/wordml" xmlns:wps="http://schemas.microsoft.com/office/word/2010/wordprocessingShape" mc:Ignorable="w14 w15 w16se w16cid w16 w16cex wp14">
+  <w15:commentEx w15:paraId="06589EFB" w15:done="0"/>
+  <w15:commentEx w15:paraId="71B8937E" w15:done="0"/>
+  <w15:commentEx w15:paraId="3D498E19" w15:done="0"/>
+  <w15:commentEx w15:paraId="1029E240" w15:done="0"/>
+</w15:commentsEx>
+</file>
+
+<file path=word/commentsExtensible.xml><?xml version="1.0" encoding="utf-8"?>
+<w16cex:commentsExtensible xmlns:wpc="http://schemas.microsoft.com/office/word/2010/wordprocessingCanvas" xmlns:cx="http://schemas.microsoft.com/office/drawing/2014/chartex" xmlns:cx1="http://schemas.microsoft.com/office/drawing/2015/9/8/chartex" xmlns:cx2="http://schemas.microsoft.com/office/drawing/2015/10/21/chartex" xmlns:cx3="http://schemas.microsoft.com/office/drawing/2016/5/9/chartex" xmlns:cx4="http://schemas.microsoft.com/office/drawing/2016/5/10/chartex" xmlns:cx5="http://schemas.microsoft.com/office/drawing/2016/5/11/chartex" xmlns:cx6="http://schemas.microsoft.com/office/drawing/2016/5/12/chartex" xmlns:cx7="http://schemas.microsoft.com/office/drawing/2016/5/13/chartex" xmlns:cx8="http://schemas.microsoft.com/office/drawing/2016/5/14/chartex" xmlns:mc="http://schemas.openxmlformats.org/markup-compatibility/2006" xmlns:aink="http://schemas.microsoft.com/office/drawing/2016/ink" xmlns:am3d="http://schemas.microsoft.com/office/drawing/2017/model3d" xmlns:o="urn:schemas-microsoft-com:office:office" xmlns:r="http://schemas.openxmlformats.org/officeDocument/2006/relationships" xmlns:m="http://schemas.openxmlformats.org/officeDocument/2006/math" xmlns:v="urn:schemas-microsoft-com:vml" xmlns:wp14="http://schemas.microsoft.com/office/word/2010/wordprocessingDrawing" xmlns:wp="http://schemas.openxmlformats.org/drawingml/2006/wordprocessingDrawing" xmlns:w10="urn:schemas-microsoft-com:office:word" xmlns:w="http://schemas.openxmlformats.org/wordprocessingml/2006/main" xmlns:w14="http://schemas.microsoft.com/office/word/2010/wordml" xmlns:w15="http://schemas.microsoft.com/office/word/2012/wordml" xmlns:w16cex="http://schemas.microsoft.com/office/word/2018/wordml/cex" xmlns:w16cid="http://schemas.microsoft.com/office/word/2016/wordml/cid" xmlns:w16="http://schemas.microsoft.com/office/word/2018/wordml" xmlns:w16se="http://schemas.microsoft.com/office/word/2015/wordml/symex" xmlns:wpg="http://schemas.microsoft.com/office/word/2010/wordprocessingGroup" xmlns:wpi="http://schemas.microsoft.com/office/word/2010/wordprocessingInk" xmlns:wne="http://schemas.microsoft.com/office/word/2006/wordml" xmlns:wps="http://schemas.microsoft.com/office/word/2010/wordprocessingShape" mc:Ignorable="w14 w15 w16se w16cid w16 w16cex wp14">
+  <w16cex:commentExtensible w16cex:durableId="2343FC7E" w16cex:dateUtc="2020-10-28T21:19:00Z"/>
+  <w16cex:commentExtensible w16cex:durableId="2344078D" w16cex:dateUtc="2020-10-28T22:06:00Z"/>
+  <w16cex:commentExtensible w16cex:durableId="234414F7" w16cex:dateUtc="2020-10-28T23:04:00Z"/>
+  <w16cex:commentExtensible w16cex:durableId="23441371" w16cex:dateUtc="2020-10-28T21:19:00Z"/>
+</w16cex:commentsExtensible>
+</file>
+
+<file path=word/commentsIds.xml><?xml version="1.0" encoding="utf-8"?>
+<w16cid:commentsIds xmlns:wpc="http://schemas.microsoft.com/office/word/2010/wordprocessingCanvas" xmlns:cx="http://schemas.microsoft.com/office/drawing/2014/chartex" xmlns:cx1="http://schemas.microsoft.com/office/drawing/2015/9/8/chartex" xmlns:cx2="http://schemas.microsoft.com/office/drawing/2015/10/21/chartex" xmlns:cx3="http://schemas.microsoft.com/office/drawing/2016/5/9/chartex" xmlns:cx4="http://schemas.microsoft.com/office/drawing/2016/5/10/chartex" xmlns:cx5="http://schemas.microsoft.com/office/drawing/2016/5/11/chartex" xmlns:cx6="http://schemas.microsoft.com/office/drawing/2016/5/12/chartex" xmlns:cx7="http://schemas.microsoft.com/office/drawing/2016/5/13/chartex" xmlns:cx8="http://schemas.microsoft.com/office/drawing/2016/5/14/chartex" xmlns:mc="http://schemas.openxmlformats.org/markup-compatibility/2006" xmlns:aink="http://schemas.microsoft.com/office/drawing/2016/ink" xmlns:am3d="http://schemas.microsoft.com/office/drawing/2017/model3d" xmlns:o="urn:schemas-microsoft-com:office:office" xmlns:r="http://schemas.openxmlformats.org/officeDocument/2006/relationships" xmlns:m="http://schemas.openxmlformats.org/officeDocument/2006/math" xmlns:v="urn:schemas-microsoft-com:vml" xmlns:wp14="http://schemas.microsoft.com/office/word/2010/wordprocessingDrawing" xmlns:wp="http://schemas.openxmlformats.org/drawingml/2006/wordprocessingDrawing" xmlns:w10="urn:schemas-microsoft-com:office:word" xmlns:w="http://schemas.openxmlformats.org/wordprocessingml/2006/main" xmlns:w14="http://schemas.microsoft.com/office/word/2010/wordml" xmlns:w15="http://schemas.microsoft.com/office/word/2012/wordml" xmlns:w16cex="http://schemas.microsoft.com/office/word/2018/wordml/cex" xmlns:w16cid="http://schemas.microsoft.com/office/word/2016/wordml/cid" xmlns:w16="http://schemas.microsoft.com/office/word/2018/wordml" xmlns:w16se="http://schemas.microsoft.com/office/word/2015/wordml/symex" xmlns:wpg="http://schemas.microsoft.com/office/word/2010/wordprocessingGroup" xmlns:wpi="http://schemas.microsoft.com/office/word/2010/wordprocessingInk" xmlns:wne="http://schemas.microsoft.com/office/word/2006/wordml" xmlns:wps="http://schemas.microsoft.com/office/word/2010/wordprocessingShape" mc:Ignorable="w14 w15 w16se w16cid w16 w16cex wp14">
+  <w16cid:commentId w16cid:paraId="06589EFB" w16cid:durableId="2343FC7E"/>
+  <w16cid:commentId w16cid:paraId="71B8937E" w16cid:durableId="2344078D"/>
+  <w16cid:commentId w16cid:paraId="3D498E19" w16cid:durableId="234414F7"/>
+  <w16cid:commentId w16cid:paraId="1029E240" w16cid:durableId="23441371"/>
+</w16cid:commentsIds>
 </file>
 
 <file path=word/endnotes.xml><?xml version="1.0" encoding="utf-8"?>
@@ -2405,6 +4011,95 @@
 <file path=word/numbering.xml><?xml version="1.0" encoding="utf-8"?>
 <w:numbering xmlns:wpc="http://schemas.microsoft.com/office/word/2010/wordprocessingCanvas" xmlns:cx="http://schemas.microsoft.com/office/drawing/2014/chartex" xmlns:cx1="http://schemas.microsoft.com/office/drawing/2015/9/8/chartex" xmlns:cx2="http://schemas.microsoft.com/office/drawing/2015/10/21/chartex" xmlns:cx3="http://schemas.microsoft.com/office/drawing/2016/5/9/chartex" xmlns:cx4="http://schemas.microsoft.com/office/drawing/2016/5/10/chartex" xmlns:cx5="http://schemas.microsoft.com/office/drawing/2016/5/11/chartex" xmlns:cx6="http://schemas.microsoft.com/office/drawing/2016/5/12/chartex" xmlns:cx7="http://schemas.microsoft.com/office/drawing/2016/5/13/chartex" xmlns:cx8="http://schemas.microsoft.com/office/drawing/2016/5/14/chartex" xmlns:mc="http://schemas.openxmlformats.org/markup-compatibility/2006" xmlns:aink="http://schemas.microsoft.com/office/drawing/2016/ink" xmlns:am3d="http://schemas.microsoft.com/office/drawing/2017/model3d" xmlns:o="urn:schemas-microsoft-com:office:office" xmlns:r="http://schemas.openxmlformats.org/officeDocument/2006/relationships" xmlns:m="http://schemas.openxmlformats.org/officeDocument/2006/math" xmlns:v="urn:schemas-microsoft-com:vml" xmlns:wp14="http://schemas.microsoft.com/office/word/2010/wordprocessingDrawing" xmlns:wp="http://schemas.openxmlformats.org/drawingml/2006/wordprocessingDrawing" xmlns:w10="urn:schemas-microsoft-com:office:word" xmlns:w="http://schemas.openxmlformats.org/wordprocessingml/2006/main" xmlns:w14="http://schemas.microsoft.com/office/word/2010/wordml" xmlns:w15="http://schemas.microsoft.com/office/word/2012/wordml" xmlns:w16cex="http://schemas.microsoft.com/office/word/2018/wordml/cex" xmlns:w16cid="http://schemas.microsoft.com/office/word/2016/wordml/cid" xmlns:w16="http://schemas.microsoft.com/office/word/2018/wordml" xmlns:w16se="http://schemas.microsoft.com/office/word/2015/wordml/symex" xmlns:wpg="http://schemas.microsoft.com/office/word/2010/wordprocessingGroup" xmlns:wpi="http://schemas.microsoft.com/office/word/2010/wordprocessingInk" xmlns:wne="http://schemas.microsoft.com/office/word/2006/wordml" xmlns:wps="http://schemas.microsoft.com/office/word/2010/wordprocessingShape" mc:Ignorable="w14 w15 w16se w16cid w16 w16cex wp14">
   <w:abstractNum w:abstractNumId="0" w15:restartNumberingAfterBreak="0">
+    <w:nsid w:val="02D83C1F"/>
+    <w:multiLevelType w:val="hybridMultilevel"/>
+    <w:tmpl w:val="19DA10CE"/>
+    <w:lvl w:ilvl="0" w:tplc="E4F2D0CE">
+      <w:start w:val="1"/>
+      <w:numFmt w:val="decimal"/>
+      <w:lvlText w:val="%1)"/>
+      <w:lvlJc w:val="left"/>
+      <w:pPr>
+        <w:ind w:left="1080" w:hanging="360"/>
+      </w:pPr>
+      <w:rPr>
+        <w:rFonts w:hint="default"/>
+      </w:rPr>
+    </w:lvl>
+    <w:lvl w:ilvl="1" w:tplc="04090019" w:tentative="1">
+      <w:start w:val="1"/>
+      <w:numFmt w:val="lowerLetter"/>
+      <w:lvlText w:val="%2."/>
+      <w:lvlJc w:val="left"/>
+      <w:pPr>
+        <w:ind w:left="1800" w:hanging="360"/>
+      </w:pPr>
+    </w:lvl>
+    <w:lvl w:ilvl="2" w:tplc="0409001B" w:tentative="1">
+      <w:start w:val="1"/>
+      <w:numFmt w:val="lowerRoman"/>
+      <w:lvlText w:val="%3."/>
+      <w:lvlJc w:val="right"/>
+      <w:pPr>
+        <w:ind w:left="2520" w:hanging="180"/>
+      </w:pPr>
+    </w:lvl>
+    <w:lvl w:ilvl="3" w:tplc="0409000F" w:tentative="1">
+      <w:start w:val="1"/>
+      <w:numFmt w:val="decimal"/>
+      <w:lvlText w:val="%4."/>
+      <w:lvlJc w:val="left"/>
+      <w:pPr>
+        <w:ind w:left="3240" w:hanging="360"/>
+      </w:pPr>
+    </w:lvl>
+    <w:lvl w:ilvl="4" w:tplc="04090019" w:tentative="1">
+      <w:start w:val="1"/>
+      <w:numFmt w:val="lowerLetter"/>
+      <w:lvlText w:val="%5."/>
+      <w:lvlJc w:val="left"/>
+      <w:pPr>
+        <w:ind w:left="3960" w:hanging="360"/>
+      </w:pPr>
+    </w:lvl>
+    <w:lvl w:ilvl="5" w:tplc="0409001B" w:tentative="1">
+      <w:start w:val="1"/>
+      <w:numFmt w:val="lowerRoman"/>
+      <w:lvlText w:val="%6."/>
+      <w:lvlJc w:val="right"/>
+      <w:pPr>
+        <w:ind w:left="4680" w:hanging="180"/>
+      </w:pPr>
+    </w:lvl>
+    <w:lvl w:ilvl="6" w:tplc="0409000F" w:tentative="1">
+      <w:start w:val="1"/>
+      <w:numFmt w:val="decimal"/>
+      <w:lvlText w:val="%7."/>
+      <w:lvlJc w:val="left"/>
+      <w:pPr>
+        <w:ind w:left="5400" w:hanging="360"/>
+      </w:pPr>
+    </w:lvl>
+    <w:lvl w:ilvl="7" w:tplc="04090019" w:tentative="1">
+      <w:start w:val="1"/>
+      <w:numFmt w:val="lowerLetter"/>
+      <w:lvlText w:val="%8."/>
+      <w:lvlJc w:val="left"/>
+      <w:pPr>
+        <w:ind w:left="6120" w:hanging="360"/>
+      </w:pPr>
+    </w:lvl>
+    <w:lvl w:ilvl="8" w:tplc="0409001B" w:tentative="1">
+      <w:start w:val="1"/>
+      <w:numFmt w:val="lowerRoman"/>
+      <w:lvlText w:val="%9."/>
+      <w:lvlJc w:val="right"/>
+      <w:pPr>
+        <w:ind w:left="6840" w:hanging="180"/>
+      </w:pPr>
+    </w:lvl>
+  </w:abstractNum>
+  <w:abstractNum w:abstractNumId="1" w15:restartNumberingAfterBreak="0">
     <w:nsid w:val="066341AC"/>
     <w:multiLevelType w:val="hybridMultilevel"/>
     <w:tmpl w:val="4AE23F10"/>
@@ -2420,7 +4115,7 @@
         <w:rFonts w:hint="default"/>
       </w:rPr>
     </w:lvl>
-    <w:lvl w:ilvl="1" w:tplc="04090019" w:tentative="1">
+    <w:lvl w:ilvl="1" w:tplc="04090019">
       <w:start w:val="1"/>
       <w:numFmt w:val="lowerLetter"/>
       <w:lvlText w:val="%2."/>
@@ -2493,7 +4188,96 @@
       </w:pPr>
     </w:lvl>
   </w:abstractNum>
-  <w:abstractNum w:abstractNumId="1" w15:restartNumberingAfterBreak="0">
+  <w:abstractNum w:abstractNumId="2" w15:restartNumberingAfterBreak="0">
+    <w:nsid w:val="145410BF"/>
+    <w:multiLevelType w:val="hybridMultilevel"/>
+    <w:tmpl w:val="5846F7E4"/>
+    <w:lvl w:ilvl="0" w:tplc="04090011">
+      <w:start w:val="1"/>
+      <w:numFmt w:val="decimal"/>
+      <w:lvlText w:val="%1)"/>
+      <w:lvlJc w:val="left"/>
+      <w:pPr>
+        <w:ind w:left="720" w:hanging="360"/>
+      </w:pPr>
+      <w:rPr>
+        <w:rFonts w:hint="default"/>
+      </w:rPr>
+    </w:lvl>
+    <w:lvl w:ilvl="1" w:tplc="04090019" w:tentative="1">
+      <w:start w:val="1"/>
+      <w:numFmt w:val="lowerLetter"/>
+      <w:lvlText w:val="%2."/>
+      <w:lvlJc w:val="left"/>
+      <w:pPr>
+        <w:ind w:left="1440" w:hanging="360"/>
+      </w:pPr>
+    </w:lvl>
+    <w:lvl w:ilvl="2" w:tplc="0409001B" w:tentative="1">
+      <w:start w:val="1"/>
+      <w:numFmt w:val="lowerRoman"/>
+      <w:lvlText w:val="%3."/>
+      <w:lvlJc w:val="right"/>
+      <w:pPr>
+        <w:ind w:left="2160" w:hanging="180"/>
+      </w:pPr>
+    </w:lvl>
+    <w:lvl w:ilvl="3" w:tplc="0409000F" w:tentative="1">
+      <w:start w:val="1"/>
+      <w:numFmt w:val="decimal"/>
+      <w:lvlText w:val="%4."/>
+      <w:lvlJc w:val="left"/>
+      <w:pPr>
+        <w:ind w:left="2880" w:hanging="360"/>
+      </w:pPr>
+    </w:lvl>
+    <w:lvl w:ilvl="4" w:tplc="04090019" w:tentative="1">
+      <w:start w:val="1"/>
+      <w:numFmt w:val="lowerLetter"/>
+      <w:lvlText w:val="%5."/>
+      <w:lvlJc w:val="left"/>
+      <w:pPr>
+        <w:ind w:left="3600" w:hanging="360"/>
+      </w:pPr>
+    </w:lvl>
+    <w:lvl w:ilvl="5" w:tplc="0409001B" w:tentative="1">
+      <w:start w:val="1"/>
+      <w:numFmt w:val="lowerRoman"/>
+      <w:lvlText w:val="%6."/>
+      <w:lvlJc w:val="right"/>
+      <w:pPr>
+        <w:ind w:left="4320" w:hanging="180"/>
+      </w:pPr>
+    </w:lvl>
+    <w:lvl w:ilvl="6" w:tplc="0409000F" w:tentative="1">
+      <w:start w:val="1"/>
+      <w:numFmt w:val="decimal"/>
+      <w:lvlText w:val="%7."/>
+      <w:lvlJc w:val="left"/>
+      <w:pPr>
+        <w:ind w:left="5040" w:hanging="360"/>
+      </w:pPr>
+    </w:lvl>
+    <w:lvl w:ilvl="7" w:tplc="04090019" w:tentative="1">
+      <w:start w:val="1"/>
+      <w:numFmt w:val="lowerLetter"/>
+      <w:lvlText w:val="%8."/>
+      <w:lvlJc w:val="left"/>
+      <w:pPr>
+        <w:ind w:left="5760" w:hanging="360"/>
+      </w:pPr>
+    </w:lvl>
+    <w:lvl w:ilvl="8" w:tplc="0409001B" w:tentative="1">
+      <w:start w:val="1"/>
+      <w:numFmt w:val="lowerRoman"/>
+      <w:lvlText w:val="%9."/>
+      <w:lvlJc w:val="right"/>
+      <w:pPr>
+        <w:ind w:left="6480" w:hanging="180"/>
+      </w:pPr>
+    </w:lvl>
+  </w:abstractNum>
+  <w:abstractNum w:abstractNumId="3" w15:restartNumberingAfterBreak="0">
     <w:nsid w:val="21126B7A"/>
     <w:multiLevelType w:val="hybridMultilevel"/>
     <w:tmpl w:val="02ACBB74"/>
@@ -2606,7 +4390,121 @@
       </w:rPr>
     </w:lvl>
   </w:abstractNum>
-  <w:abstractNum w:abstractNumId="2" w15:restartNumberingAfterBreak="0">
+  <w:abstractNum w:abstractNumId="4" w15:restartNumberingAfterBreak="0">
+    <w:nsid w:val="28CB2779"/>
+    <w:multiLevelType w:val="hybridMultilevel"/>
+    <w:tmpl w:val="5B88E7F2"/>
+    <w:lvl w:ilvl="0" w:tplc="D14CE5D8">
+      <w:start w:val="1"/>
+      <w:numFmt w:val="bullet"/>
+      <w:lvlText w:val=""/>
+      <w:lvlJc w:val="left"/>
+      <w:pPr>
+        <w:ind w:left="1080" w:hanging="360"/>
+      </w:pPr>
+      <w:rPr>
+        <w:rFonts w:ascii="Symbol" w:hAnsi="Symbol" w:hint="default"/>
+        <w:color w:val="auto"/>
+      </w:rPr>
+    </w:lvl>
+    <w:lvl w:ilvl="1" w:tplc="04090003" w:tentative="1">
+      <w:start w:val="1"/>
+      <w:numFmt w:val="bullet"/>
+      <w:lvlText w:val="o"/>
+      <w:lvlJc w:val="left"/>
+      <w:pPr>
+        <w:ind w:left="1800" w:hanging="360"/>
+      </w:pPr>
+      <w:rPr>
+        <w:rFonts w:ascii="Courier New" w:hAnsi="Courier New" w:cs="Courier New" w:hint="default"/>
+      </w:rPr>
+    </w:lvl>
+    <w:lvl w:ilvl="2" w:tplc="04090005" w:tentative="1">
+      <w:start w:val="1"/>
+      <w:numFmt w:val="bullet"/>
+      <w:lvlText w:val=""/>
+      <w:lvlJc w:val="left"/>
+      <w:pPr>
+        <w:ind w:left="2520" w:hanging="360"/>
+      </w:pPr>
+      <w:rPr>
+        <w:rFonts w:ascii="Wingdings" w:hAnsi="Wingdings" w:hint="default"/>
+      </w:rPr>
+    </w:lvl>
+    <w:lvl w:ilvl="3" w:tplc="04090001" w:tentative="1">
+      <w:start w:val="1"/>
+      <w:numFmt w:val="bullet"/>
+      <w:lvlText w:val=""/>
+      <w:lvlJc w:val="left"/>
+      <w:pPr>
+        <w:ind w:left="3240" w:hanging="360"/>
+      </w:pPr>
+      <w:rPr>
+        <w:rFonts w:ascii="Symbol" w:hAnsi="Symbol" w:hint="default"/>
+      </w:rPr>
+    </w:lvl>
+    <w:lvl w:ilvl="4" w:tplc="04090003" w:tentative="1">
+      <w:start w:val="1"/>
+      <w:numFmt w:val="bullet"/>
+      <w:lvlText w:val="o"/>
+      <w:lvlJc w:val="left"/>
+      <w:pPr>
+        <w:ind w:left="3960" w:hanging="360"/>
+      </w:pPr>
+      <w:rPr>
+        <w:rFonts w:ascii="Courier New" w:hAnsi="Courier New" w:cs="Courier New" w:hint="default"/>
+      </w:rPr>
+    </w:lvl>
+    <w:lvl w:ilvl="5" w:tplc="04090005" w:tentative="1">
+      <w:start w:val="1"/>
+      <w:numFmt w:val="bullet"/>
+      <w:lvlText w:val=""/>
+      <w:lvlJc w:val="left"/>
+      <w:pPr>
+        <w:ind w:left="4680" w:hanging="360"/>
+      </w:pPr>
+      <w:rPr>
+        <w:rFonts w:ascii="Wingdings" w:hAnsi="Wingdings" w:hint="default"/>
+      </w:rPr>
+    </w:lvl>
+    <w:lvl w:ilvl="6" w:tplc="04090001" w:tentative="1">
+      <w:start w:val="1"/>
+      <w:numFmt w:val="bullet"/>
+      <w:lvlText w:val=""/>
+      <w:lvlJc w:val="left"/>
+      <w:pPr>
+        <w:ind w:left="5400" w:hanging="360"/>
+      </w:pPr>
+      <w:rPr>
+        <w:rFonts w:ascii="Symbol" w:hAnsi="Symbol" w:hint="default"/>
+      </w:rPr>
+    </w:lvl>
+    <w:lvl w:ilvl="7" w:tplc="04090003" w:tentative="1">
+      <w:start w:val="1"/>
+      <w:numFmt w:val="bullet"/>
+      <w:lvlText w:val="o"/>
+      <w:lvlJc w:val="left"/>
+      <w:pPr>
+        <w:ind w:left="6120" w:hanging="360"/>
+      </w:pPr>
+      <w:rPr>
+        <w:rFonts w:ascii="Courier New" w:hAnsi="Courier New" w:cs="Courier New" w:hint="default"/>
+      </w:rPr>
+    </w:lvl>
+    <w:lvl w:ilvl="8" w:tplc="04090005" w:tentative="1">
+      <w:start w:val="1"/>
+      <w:numFmt w:val="bullet"/>
+      <w:lvlText w:val=""/>
+      <w:lvlJc w:val="left"/>
+      <w:pPr>
+        <w:ind w:left="6840" w:hanging="360"/>
+      </w:pPr>
+      <w:rPr>
+        <w:rFonts w:ascii="Wingdings" w:hAnsi="Wingdings" w:hint="default"/>
+      </w:rPr>
+    </w:lvl>
+  </w:abstractNum>
+  <w:abstractNum w:abstractNumId="5" w15:restartNumberingAfterBreak="0">
     <w:nsid w:val="32A77C71"/>
     <w:multiLevelType w:val="hybridMultilevel"/>
     <w:tmpl w:val="B7B6754A"/>
@@ -2695,7 +4593,7 @@
       </w:pPr>
     </w:lvl>
   </w:abstractNum>
-  <w:abstractNum w:abstractNumId="3" w15:restartNumberingAfterBreak="0">
+  <w:abstractNum w:abstractNumId="6" w15:restartNumberingAfterBreak="0">
     <w:nsid w:val="53D12E1E"/>
     <w:multiLevelType w:val="hybridMultilevel"/>
     <w:tmpl w:val="EAA690E4"/>
@@ -2808,7 +4706,7 @@
       </w:rPr>
     </w:lvl>
   </w:abstractNum>
-  <w:abstractNum w:abstractNumId="4" w15:restartNumberingAfterBreak="0">
+  <w:abstractNum w:abstractNumId="7" w15:restartNumberingAfterBreak="0">
     <w:nsid w:val="547E1C60"/>
     <w:multiLevelType w:val="hybridMultilevel"/>
     <w:tmpl w:val="6E541E76"/>
@@ -2922,21 +4820,38 @@
     </w:lvl>
   </w:abstractNum>
   <w:num w:numId="1">
+    <w:abstractNumId w:val="1"/>
+  </w:num>
+  <w:num w:numId="2">
+    <w:abstractNumId w:val="5"/>
+  </w:num>
+  <w:num w:numId="3">
+    <w:abstractNumId w:val="3"/>
+  </w:num>
+  <w:num w:numId="4">
+    <w:abstractNumId w:val="6"/>
+  </w:num>
+  <w:num w:numId="5">
+    <w:abstractNumId w:val="7"/>
+  </w:num>
+  <w:num w:numId="6">
+    <w:abstractNumId w:val="2"/>
+  </w:num>
+  <w:num w:numId="7">
     <w:abstractNumId w:val="0"/>
   </w:num>
-  <w:num w:numId="2">
-    <w:abstractNumId w:val="2"/>
-  </w:num>
-  <w:num w:numId="3">
-    <w:abstractNumId w:val="1"/>
-  </w:num>
-  <w:num w:numId="4">
-    <w:abstractNumId w:val="3"/>
-  </w:num>
-  <w:num w:numId="5">
+  <w:num w:numId="8">
     <w:abstractNumId w:val="4"/>
   </w:num>
 </w:numbering>
+</file>
+
+<file path=word/people.xml><?xml version="1.0" encoding="utf-8"?>
+<w15:people xmlns:wpc="http://schemas.microsoft.com/office/word/2010/wordprocessingCanvas" xmlns:cx="http://schemas.microsoft.com/office/drawing/2014/chartex" xmlns:cx1="http://schemas.microsoft.com/office/drawing/2015/9/8/chartex" xmlns:cx2="http://schemas.microsoft.com/office/drawing/2015/10/21/chartex" xmlns:cx3="http://schemas.microsoft.com/office/drawing/2016/5/9/chartex" xmlns:cx4="http://schemas.microsoft.com/office/drawing/2016/5/10/chartex" xmlns:cx5="http://schemas.microsoft.com/office/drawing/2016/5/11/chartex" xmlns:cx6="http://schemas.microsoft.com/office/drawing/2016/5/12/chartex" xmlns:cx7="http://schemas.microsoft.com/office/drawing/2016/5/13/chartex" xmlns:cx8="http://schemas.microsoft.com/office/drawing/2016/5/14/chartex" xmlns:mc="http://schemas.openxmlformats.org/markup-compatibility/2006" xmlns:aink="http://schemas.microsoft.com/office/drawing/2016/ink" xmlns:am3d="http://schemas.microsoft.com/office/drawing/2017/model3d" xmlns:o="urn:schemas-microsoft-com:office:office" xmlns:r="http://schemas.openxmlformats.org/officeDocument/2006/relationships" xmlns:m="http://schemas.openxmlformats.org/officeDocument/2006/math" xmlns:v="urn:schemas-microsoft-com:vml" xmlns:wp14="http://schemas.microsoft.com/office/word/2010/wordprocessingDrawing" xmlns:wp="http://schemas.openxmlformats.org/drawingml/2006/wordprocessingDrawing" xmlns:w10="urn:schemas-microsoft-com:office:word" xmlns:w="http://schemas.openxmlformats.org/wordprocessingml/2006/main" xmlns:w14="http://schemas.microsoft.com/office/word/2010/wordml" xmlns:w15="http://schemas.microsoft.com/office/word/2012/wordml" xmlns:w16cex="http://schemas.microsoft.com/office/word/2018/wordml/cex" xmlns:w16cid="http://schemas.microsoft.com/office/word/2016/wordml/cid" xmlns:w16="http://schemas.microsoft.com/office/word/2018/wordml" xmlns:w16se="http://schemas.microsoft.com/office/word/2015/wordml/symex" xmlns:wpg="http://schemas.microsoft.com/office/word/2010/wordprocessingGroup" xmlns:wpi="http://schemas.microsoft.com/office/word/2010/wordprocessingInk" xmlns:wne="http://schemas.microsoft.com/office/word/2006/wordml" xmlns:wps="http://schemas.microsoft.com/office/word/2010/wordprocessingShape" mc:Ignorable="w14 w15 w16se w16cid w16 w16cex wp14">
+  <w15:person w15:author="Noe Navarro">
+    <w15:presenceInfo w15:providerId="Windows Live" w15:userId="a2d98b7c5f5ae801"/>
+  </w15:person>
+</w15:people>
 </file>
 
 <file path=word/styles.xml><?xml version="1.0" encoding="utf-8"?>
@@ -3587,6 +5502,138 @@
       <w:contextualSpacing/>
     </w:pPr>
   </w:style>
+  <w:style w:type="character" w:styleId="FollowedHyperlink">
+    <w:name w:val="FollowedHyperlink"/>
+    <w:basedOn w:val="DefaultParagraphFont"/>
+    <w:uiPriority w:val="99"/>
+    <w:semiHidden/>
+    <w:unhideWhenUsed/>
+    <w:rsid w:val="00DE561D"/>
+    <w:rPr>
+      <w:color w:val="954F72" w:themeColor="followedHyperlink"/>
+      <w:u w:val="single"/>
+    </w:rPr>
+  </w:style>
+  <w:style w:type="character" w:styleId="UnresolvedMention">
+    <w:name w:val="Unresolved Mention"/>
+    <w:basedOn w:val="DefaultParagraphFont"/>
+    <w:uiPriority w:val="99"/>
+    <w:semiHidden/>
+    <w:unhideWhenUsed/>
+    <w:rsid w:val="005721FF"/>
+    <w:rPr>
+      <w:color w:val="605E5C"/>
+      <w:shd w:val="clear" w:color="auto" w:fill="E1DFDD"/>
+    </w:rPr>
+  </w:style>
+  <w:style w:type="character" w:styleId="CommentReference">
+    <w:name w:val="annotation reference"/>
+    <w:basedOn w:val="DefaultParagraphFont"/>
+    <w:uiPriority w:val="99"/>
+    <w:semiHidden/>
+    <w:unhideWhenUsed/>
+    <w:rsid w:val="0029073F"/>
+    <w:rPr>
+      <w:sz w:val="16"/>
+      <w:szCs w:val="16"/>
+    </w:rPr>
+  </w:style>
+  <w:style w:type="paragraph" w:styleId="CommentText">
+    <w:name w:val="annotation text"/>
+    <w:basedOn w:val="Normal"/>
+    <w:link w:val="CommentTextChar"/>
+    <w:uiPriority w:val="99"/>
+    <w:semiHidden/>
+    <w:unhideWhenUsed/>
+    <w:rsid w:val="0029073F"/>
+    <w:pPr>
+      <w:spacing w:line="240" w:lineRule="auto"/>
+    </w:pPr>
+    <w:rPr>
+      <w:sz w:val="20"/>
+      <w:szCs w:val="20"/>
+    </w:rPr>
+  </w:style>
+  <w:style w:type="character" w:customStyle="1" w:styleId="CommentTextChar">
+    <w:name w:val="Comment Text Char"/>
+    <w:basedOn w:val="DefaultParagraphFont"/>
+    <w:link w:val="CommentText"/>
+    <w:uiPriority w:val="99"/>
+    <w:semiHidden/>
+    <w:rsid w:val="0029073F"/>
+    <w:rPr>
+      <w:sz w:val="20"/>
+      <w:szCs w:val="20"/>
+    </w:rPr>
+  </w:style>
+  <w:style w:type="paragraph" w:styleId="CommentSubject">
+    <w:name w:val="annotation subject"/>
+    <w:basedOn w:val="CommentText"/>
+    <w:next w:val="CommentText"/>
+    <w:link w:val="CommentSubjectChar"/>
+    <w:uiPriority w:val="99"/>
+    <w:semiHidden/>
+    <w:unhideWhenUsed/>
+    <w:rsid w:val="0029073F"/>
+    <w:rPr>
+      <w:b/>
+      <w:bCs/>
+    </w:rPr>
+  </w:style>
+  <w:style w:type="character" w:customStyle="1" w:styleId="CommentSubjectChar">
+    <w:name w:val="Comment Subject Char"/>
+    <w:basedOn w:val="CommentTextChar"/>
+    <w:link w:val="CommentSubject"/>
+    <w:uiPriority w:val="99"/>
+    <w:semiHidden/>
+    <w:rsid w:val="0029073F"/>
+    <w:rPr>
+      <w:b/>
+      <w:bCs/>
+      <w:sz w:val="20"/>
+      <w:szCs w:val="20"/>
+    </w:rPr>
+  </w:style>
+  <w:style w:type="paragraph" w:styleId="BalloonText">
+    <w:name w:val="Balloon Text"/>
+    <w:basedOn w:val="Normal"/>
+    <w:link w:val="BalloonTextChar"/>
+    <w:uiPriority w:val="99"/>
+    <w:semiHidden/>
+    <w:unhideWhenUsed/>
+    <w:rsid w:val="0029073F"/>
+    <w:pPr>
+      <w:spacing w:after="0" w:line="240" w:lineRule="auto"/>
+    </w:pPr>
+    <w:rPr>
+      <w:rFonts w:ascii="Segoe UI" w:hAnsi="Segoe UI" w:cs="Segoe UI"/>
+      <w:sz w:val="18"/>
+      <w:szCs w:val="18"/>
+    </w:rPr>
+  </w:style>
+  <w:style w:type="character" w:customStyle="1" w:styleId="BalloonTextChar">
+    <w:name w:val="Balloon Text Char"/>
+    <w:basedOn w:val="DefaultParagraphFont"/>
+    <w:link w:val="BalloonText"/>
+    <w:uiPriority w:val="99"/>
+    <w:semiHidden/>
+    <w:rsid w:val="0029073F"/>
+    <w:rPr>
+      <w:rFonts w:ascii="Segoe UI" w:hAnsi="Segoe UI" w:cs="Segoe UI"/>
+      <w:sz w:val="18"/>
+      <w:szCs w:val="18"/>
+    </w:rPr>
+  </w:style>
+  <w:style w:type="character" w:styleId="PlaceholderText">
+    <w:name w:val="Placeholder Text"/>
+    <w:basedOn w:val="DefaultParagraphFont"/>
+    <w:uiPriority w:val="99"/>
+    <w:semiHidden/>
+    <w:rsid w:val="00673555"/>
+    <w:rPr>
+      <w:color w:val="808080"/>
+    </w:rPr>
+  </w:style>
 </w:styles>
 </file>
 

</xml_diff>